<commit_message>
Add functionality to fetch and display real-time bus stop positions, including updates to Main.java for handling selected stop times and current stop ID management.
</commit_message>
<xml_diff>
--- a/docs/project report Francesco Lucarelli.docx
+++ b/docs/project report Francesco Lucarelli.docx
@@ -4,7 +4,7 @@
   <w:body>
     <w:p>
       <w:pPr>
-        <w:pStyle w:val="925"/>
+        <w:pStyle w:val="931"/>
         <w:keepNext w:val="false"/>
         <w:keepLines w:val="false"/>
         <w:pBdr>
@@ -35,7 +35,7 @@
           <w:szCs w:val="33"/>
           <w:rtl w:val="0"/>
         </w:rPr>
-        <w:t xml:space="preserve">Damose: Software Design Decision Summary</w:t>
+        <w:t xml:space="preserve">Damose: sintesi della decisione di progettazione del software</w:t>
       </w:r>
       <w:r>
         <w:rPr>
@@ -120,20 +120,21 @@
           <w:szCs w:val="24"/>
           <w:u w:val="none"/>
           <w:rtl w:val="0"/>
+          <w:lang w:val="it-IT"/>
         </w:rPr>
-        <w:t xml:space="preserve">Student id:</w:t>
+        <w:t xml:space="preserve">Matricola</w:t>
       </w:r>
       <w:r>
         <w:rPr>
-          <w:b/>
-          <w:bCs/>
+          <w:b w:val="0"/>
+          <w:bCs w:val="0"/>
           <w:color w:val="1b1c1d"/>
           <w:sz w:val="24"/>
           <w:szCs w:val="24"/>
           <w:u w:val="none"/>
           <w:rtl w:val="0"/>
         </w:rPr>
-        <w:t xml:space="preserve"> </w:t>
+        <w:t xml:space="preserve">:</w:t>
       </w:r>
       <w:r>
         <w:rPr>
@@ -145,7 +146,7 @@
           <w:u w:val="single"/>
           <w:rtl w:val="0"/>
         </w:rPr>
-        <w:t xml:space="preserve">2097837</w:t>
+        <w:t xml:space="preserve"> 2097837</w:t>
       </w:r>
       <w:r>
         <w:rPr>
@@ -190,7 +191,7 @@
           <w:szCs w:val="24"/>
           <w:rtl w:val="0"/>
         </w:rPr>
-        <w:t xml:space="preserve">Date: [Date]</w:t>
+        <w:t xml:space="preserve">Data: [data]</w:t>
       </w:r>
       <w:r>
         <w:rPr>
@@ -209,7 +210,7 @@
     </w:p>
     <w:p>
       <w:pPr>
-        <w:pStyle w:val="927"/>
+        <w:pStyle w:val="933"/>
         <w:keepNext w:val="false"/>
         <w:keepLines w:val="false"/>
         <w:pBdr>
@@ -240,7 +241,7 @@
           <w:szCs w:val="24"/>
           <w:rtl w:val="0"/>
         </w:rPr>
-        <w:t xml:space="preserve">Features Implemented </w:t>
+        <w:t xml:space="preserve">Caratteristiche implementate </w:t>
       </w:r>
       <w:r>
         <w:rPr>
@@ -278,7 +279,7 @@
         <w:rPr>
           <w:rtl w:val="0"/>
         </w:rPr>
-        <w:t xml:space="preserve">Basic level (18-23 / 30)</w:t>
+        <w:t xml:space="preserve">Livello di base (18-23/ 30)</w:t>
       </w:r>
       <w:r>
         <w:rPr>
@@ -310,7 +311,7 @@
         <w:rPr>
           <w:rtl w:val="0"/>
         </w:rPr>
-        <w:t xml:space="preserve">1 programmer</w:t>
+        <w:t xml:space="preserve">1 programmatore</w:t>
       </w:r>
       <w:r>
         <w:rPr>
@@ -342,7 +343,7 @@
         <w:rPr>
           <w:rtl w:val="0"/>
         </w:rPr>
-        <w:t xml:space="preserve">Offline operation, with GTFS static data.</w:t>
+        <w:t xml:space="preserve">Funzionamento offline, con dati statici GTFS.</w:t>
       </w:r>
       <w:r>
         <w:rPr>
@@ -374,7 +375,7 @@
         <w:rPr>
           <w:rtl w:val="0"/>
         </w:rPr>
-        <w:t xml:space="preserve">Display and search for stops, which shows the next lines that will stop you and the corresponding arrival times.</w:t>
+        <w:t xml:space="preserve">Visualizzazione e ricerca di fermate, che mostra le prossime linee che si ferma e gli orari di arrivo corrispondenti.</w:t>
       </w:r>
       <w:r>
         <w:rPr>
@@ -406,7 +407,7 @@
         <w:rPr>
           <w:rtl w:val="0"/>
         </w:rPr>
-        <w:t xml:space="preserve">Display and search lines, which shows the current stop for each vehicle of the line.</w:t>
+        <w:t xml:space="preserve">Visualizza e cerca le linee, che mostra la fermata corrente per ogni veicolo della linea.</w:t>
       </w:r>
       <w:r>
         <w:rPr>
@@ -438,7 +439,7 @@
         <w:rPr>
           <w:rtl w:val="0"/>
         </w:rPr>
-        <w:t xml:space="preserve">Prediction of the arrival time of a one-stop line based on the static schedule.</w:t>
+        <w:t xml:space="preserve">Previsione del l'ora di arrivo di una linea a una fermata in base al programma statico.</w:t>
       </w:r>
       <w:r>
         <w:rPr>
@@ -470,7 +471,7 @@
         <w:rPr>
           <w:rtl w:val="0"/>
         </w:rPr>
-        <w:t xml:space="preserve">Map of view of the position of the vehicles on the basis of the static schedule (non-interactive and without real-time updates), which shows the number / code of the line and the direction of the vehicle.</w:t>
+        <w:t xml:space="preserve">Mappa di visualizzazione della posizione dei veicoli sulla base del programma statico (non interattivo e senza aggiornamenti in tempo reale), che mostra il numero/codice della linea e la direzione del veicolo.</w:t>
       </w:r>
       <w:r>
         <w:rPr>
@@ -502,7 +503,7 @@
         <w:rPr>
           <w:rtl w:val="0"/>
         </w:rPr>
-        <w:t xml:space="preserve">Differentiated management of the different types of vehicles (bus, tram, etc.).</w:t>
+        <w:t xml:space="preserve">Gestione differenziata dei diversi tipi di veicoli (autobus, tram, ecc.).</w:t>
       </w:r>
       <w:r>
         <w:rPr>
@@ -514,16 +515,61 @@
           <w:u w:val="none"/>
         </w:rPr>
       </w:r>
+    </w:p>
+    <w:p>
+      <w:pPr>
+        <w:keepNext w:val="false"/>
+        <w:keepLines w:val="false"/>
+        <w:numPr>
+          <w:ilvl w:val="1"/>
+          <w:numId w:val="2"/>
+        </w:numPr>
+        <w:pBdr/>
+        <w:spacing w:after="0" w:afterAutospacing="0"/>
+        <w:ind w:hanging="360" w:left="1440"/>
+        <w:rPr/>
+      </w:pPr>
       <w:r>
         <w:rPr>
           <w:highlight w:val="none"/>
-          <w:u w:val="none"/>
+          <w:rtl w:val="0"/>
         </w:rPr>
+        <w:t xml:space="preserve"> Sviluppo del progetto tramite git. </w:t>
       </w:r>
       <w:r>
         <w:rPr>
           <w:highlight w:val="none"/>
+          <w:rtl w:val="0"/>
+        </w:rPr>
+      </w:r>
+      <w:r/>
+    </w:p>
+    <w:p>
+      <w:pPr>
+        <w:keepNext w:val="false"/>
+        <w:keepLines w:val="false"/>
+        <w:numPr>
+          <w:ilvl w:val="1"/>
+          <w:numId w:val="2"/>
+        </w:numPr>
+        <w:pBdr/>
+        <w:spacing w:after="0" w:afterAutospacing="0"/>
+        <w:ind w:hanging="360" w:left="1440"/>
+        <w:rPr>
           <w:u w:val="none"/>
+        </w:rPr>
+      </w:pPr>
+      <w:r>
+        <w:rPr>
+          <w:highlight w:val="none"/>
+          <w:rtl w:val="0"/>
+        </w:rPr>
+        <w:t xml:space="preserve">Mappa interattiva (zoom in/out) statica</w:t>
+      </w:r>
+      <w:r>
+        <w:rPr>
+          <w:highlight w:val="none"/>
+          <w:rtl w:val="0"/>
         </w:rPr>
       </w:r>
       <w:r>
@@ -537,50 +583,16 @@
         <w:keepNext w:val="false"/>
         <w:keepLines w:val="false"/>
         <w:numPr>
-          <w:ilvl w:val="1"/>
-          <w:numId w:val="2"/>
+          <w:ilvl w:val="0"/>
+          <w:numId w:val="0"/>
         </w:numPr>
         <w:pBdr/>
         <w:spacing w:after="0" w:afterAutospacing="0"/>
-        <w:ind w:hanging="360" w:left="1440"/>
-        <w:rPr/>
-      </w:pPr>
-      <w:r>
-        <w:rPr>
-          <w:highlight w:val="none"/>
-          <w:rtl w:val="0"/>
-        </w:rPr>
-        <w:t xml:space="preserve"> Project development via git. </w:t>
-      </w:r>
-      <w:r>
-        <w:rPr>
-          <w:highlight w:val="none"/>
-          <w:rtl w:val="0"/>
-        </w:rPr>
-      </w:r>
-    </w:p>
-    <w:p>
-      <w:pPr>
-        <w:keepNext w:val="false"/>
-        <w:keepLines w:val="false"/>
-        <w:numPr>
-          <w:ilvl w:val="1"/>
-          <w:numId w:val="2"/>
-        </w:numPr>
-        <w:pBdr/>
-        <w:spacing w:after="0" w:afterAutospacing="0"/>
-        <w:ind w:hanging="360" w:left="1440"/>
+        <w:ind w:firstLine="0" w:left="720"/>
         <w:rPr>
           <w:u w:val="none"/>
         </w:rPr>
       </w:pPr>
-      <w:r>
-        <w:rPr>
-          <w:highlight w:val="none"/>
-          <w:rtl w:val="0"/>
-        </w:rPr>
-        <w:t xml:space="preserve">Interactive (zoom in/out) static map</w:t>
-      </w:r>
       <w:r>
         <w:rPr>
           <w:highlight w:val="none"/>
@@ -595,36 +607,7 @@
       </w:r>
       <w:r>
         <w:rPr>
-          <w:highlight w:val="none"/>
-          <w:rtl w:val="0"/>
-        </w:rPr>
-      </w:r>
-    </w:p>
-    <w:p>
-      <w:pPr>
-        <w:keepNext w:val="false"/>
-        <w:keepLines w:val="false"/>
-        <w:numPr>
-          <w:ilvl w:val="0"/>
-          <w:numId w:val="0"/>
-        </w:numPr>
-        <w:pBdr/>
-        <w:spacing w:after="0" w:afterAutospacing="0"/>
-        <w:ind w:firstLine="0" w:left="720"/>
-        <w:rPr>
           <w:u w:val="none"/>
-        </w:rPr>
-      </w:pPr>
-      <w:r>
-        <w:rPr>
-          <w:highlight w:val="none"/>
-          <w:rtl w:val="0"/>
-        </w:rPr>
-      </w:r>
-      <w:r>
-        <w:rPr>
-          <w:highlight w:val="none"/>
-          <w:rtl w:val="0"/>
         </w:rPr>
       </w:r>
     </w:p>
@@ -655,7 +638,7 @@
           <w:sz w:val="24"/>
           <w:highlight w:val="white"/>
         </w:rPr>
-        <w:t xml:space="preserve"> Intermediate level (24-27</w:t>
+        <w:t xml:space="preserve"> Livello intermedio (24-27</w:t>
       </w:r>
       <w:r>
         <w:rPr>
@@ -664,7 +647,7 @@
           <w:sz w:val="24"/>
           <w:highlight w:val="none"/>
         </w:rPr>
-        <w:t xml:space="preserve">/</w:t>
+        <w:t xml:space="preserve">/30</w:t>
       </w:r>
       <w:r>
         <w:rPr>
@@ -673,39 +656,7 @@
           <w:sz w:val="24"/>
           <w:highlight w:val="white"/>
         </w:rPr>
-        <w:t xml:space="preserve">30)</w:t>
-      </w:r>
-      <w:r>
-        <w:rPr>
-          <w:rtl w:val="0"/>
-        </w:rPr>
-      </w:r>
-      <w:r>
-        <w:rPr>
-          <w:u w:val="none"/>
-        </w:rPr>
-      </w:r>
-    </w:p>
-    <w:p>
-      <w:pPr>
-        <w:keepNext w:val="false"/>
-        <w:keepLines w:val="false"/>
-        <w:numPr>
-          <w:ilvl w:val="0"/>
-          <w:numId w:val="21"/>
-        </w:numPr>
-        <w:pBdr/>
-        <w:spacing w:after="0" w:afterAutospacing="0"/>
-        <w:ind/>
-        <w:rPr>
-          <w:u w:val="none"/>
-        </w:rPr>
-      </w:pPr>
-      <w:r>
-        <w:rPr>
-          <w:rtl w:val="0"/>
-        </w:rPr>
-        <w:t xml:space="preserve">1 programmer</w:t>
+        <w:t xml:space="preserve">)</w:t>
       </w:r>
       <w:r>
         <w:rPr>
@@ -722,55 +673,22 @@
       <w:pPr>
         <w:keepNext w:val="false"/>
         <w:keepLines w:val="false"/>
+        <w:numPr>
+          <w:ilvl w:val="0"/>
+          <w:numId w:val="21"/>
+        </w:numPr>
         <w:pBdr/>
         <w:spacing w:after="0" w:afterAutospacing="0"/>
-        <w:ind w:hanging="360" w:left="1440"/>
-        <w:rPr/>
+        <w:ind/>
+        <w:rPr>
+          <w:u w:val="none"/>
+        </w:rPr>
       </w:pPr>
       <w:r>
         <w:rPr>
           <w:rtl w:val="0"/>
         </w:rPr>
-        <w:t xml:space="preserve">Real-time updating of bus locations (if online), both on the map and</w:t>
-      </w:r>
-      <w:r>
-        <w:rPr>
-          <w:rtl w:val="0"/>
-          <w:lang w:val="it-IT"/>
-        </w:rPr>
-        <w:t xml:space="preserve"> </w:t>
-      </w:r>
-      <w:r>
-        <w:rPr>
-          <w:rtl w:val="0"/>
-        </w:rPr>
-      </w:r>
-      <w:r>
-        <w:rPr>
-          <w:rtl w:val="0"/>
-        </w:rPr>
-      </w:r>
-      <w:r>
-        <w:rPr>
-          <w:rtl w:val="0"/>
-        </w:rPr>
-      </w:r>
-      <w:r>
-        <w:rPr>
-          <w:rtl w:val="0"/>
-        </w:rPr>
-        <w:t xml:space="preserve">in the search results.</w:t>
-      </w:r>
-      <w:r>
-        <w:rPr>
-          <w:rtl w:val="0"/>
-        </w:rPr>
-      </w:r>
-      <w:r>
-        <w:rPr>
-          <w:rtl w:val="0"/>
-        </w:rPr>
-        <w:t xml:space="preserve">.</w:t>
+        <w:t xml:space="preserve">1 programmatore</w:t>
       </w:r>
       <w:r>
         <w:rPr>
@@ -782,15 +700,44 @@
           <w:u w:val="none"/>
         </w:rPr>
       </w:r>
+    </w:p>
+    <w:p>
+      <w:pPr>
+        <w:keepNext w:val="false"/>
+        <w:keepLines w:val="false"/>
+        <w:pBdr/>
+        <w:spacing w:after="0" w:afterAutospacing="0"/>
+        <w:ind w:hanging="360" w:left="1440"/>
+        <w:rPr/>
+      </w:pPr>
+      <w:r>
+        <w:rPr>
+          <w:rtl w:val="0"/>
+        </w:rPr>
+        <w:t xml:space="preserve">Aggiornamento in tempo reale delle posizioni degli autobus (se online), sia sulla mappa che</w:t>
+      </w:r>
+      <w:r>
+        <w:rPr>
+          <w:rtl w:val="0"/>
+        </w:rPr>
+        <w:t xml:space="preserve"> nei risultati di ricerca</w:t>
+      </w:r>
+      <w:r>
+        <w:rPr>
+          <w:rtl w:val="0"/>
+        </w:rPr>
+        <w:t xml:space="preserve">..</w:t>
+      </w:r>
       <w:r>
         <w:rPr>
           <w:rtl w:val="0"/>
         </w:rPr>
       </w:r>
+      <w:r/>
     </w:p>
     <w:p>
       <w:pPr>
-        <w:pStyle w:val="888"/>
+        <w:pStyle w:val="894"/>
         <w:keepNext w:val="false"/>
         <w:keepLines w:val="false"/>
         <w:numPr>
@@ -824,8 +771,147 @@
           <w:rFonts w:ascii="Arial" w:hAnsi="Arial" w:eastAsia="Arial" w:cs="Arial"/>
           <w:color w:val="292929"/>
           <w:sz w:val="24"/>
+          <w:lang w:val="it-IT"/>
         </w:rPr>
-        <w:t xml:space="preserve">Possibility</w:t>
+        <w:t xml:space="preserve">Possibilità di salvare preferiti </w:t>
+      </w:r>
+      <w:r>
+        <w:rPr>
+          <w:rFonts w:ascii="Arial" w:hAnsi="Arial" w:eastAsia="Arial" w:cs="Arial"/>
+          <w:color w:val="292929"/>
+          <w:sz w:val="24"/>
+        </w:rPr>
+        <w:t xml:space="preserve">(</w:t>
+      </w:r>
+      <w:r>
+        <w:rPr>
+          <w:rFonts w:ascii="Arial" w:hAnsi="Arial" w:eastAsia="Arial" w:cs="Arial"/>
+          <w:color w:val="292929"/>
+          <w:sz w:val="24"/>
+          <w:lang w:val="it-IT"/>
+        </w:rPr>
+        <w:t xml:space="preserve">linee e/o fermate</w:t>
+      </w:r>
+      <w:r>
+        <w:rPr>
+          <w:rFonts w:ascii="Arial" w:hAnsi="Arial" w:eastAsia="Arial" w:cs="Arial"/>
+          <w:color w:val="292929"/>
+          <w:sz w:val="24"/>
+        </w:rPr>
+        <w:t xml:space="preserve">)</w:t>
+      </w:r>
+      <w:r>
+        <w:rPr>
+          <w:highlight w:val="none"/>
+          <w:lang w:val="it-IT"/>
+        </w:rPr>
+        <w:t xml:space="preserve">. </w:t>
+      </w:r>
+      <w:r>
+        <w:rPr>
+          <w:u w:val="none"/>
+          <w:lang w:val="it-IT"/>
+        </w:rPr>
+        <w:t xml:space="preserve"> </w:t>
+      </w:r>
+      <w:r>
+        <w:rPr>
+          <w:u w:val="none"/>
+          <w:lang w:val="it-IT"/>
+        </w:rPr>
+      </w:r>
+    </w:p>
+    <w:p>
+      <w:pPr>
+        <w:pStyle w:val="894"/>
+        <w:keepNext w:val="false"/>
+        <w:keepLines w:val="false"/>
+        <w:numPr>
+          <w:ilvl w:val="0"/>
+          <w:numId w:val="22"/>
+        </w:numPr>
+        <w:pBdr/>
+        <w:spacing w:after="0" w:afterAutospacing="0"/>
+        <w:ind/>
+        <w:rPr/>
+      </w:pPr>
+      <w:r>
+        <w:rPr>
+          <w:u w:val="none"/>
+          <w:lang w:val="it-IT"/>
+        </w:rPr>
+      </w:r>
+      <w:r>
+        <w:rPr>
+          <w:rtl w:val="0"/>
+        </w:rPr>
+        <w:t xml:space="preserve">Visualizza e cerca le linee, che mostra la fermata corrente per ogni veicolo della linea.</w:t>
+      </w:r>
+      <w:r/>
+    </w:p>
+    <w:p>
+      <w:pPr>
+        <w:pStyle w:val="894"/>
+        <w:keepNext w:val="false"/>
+        <w:keepLines w:val="false"/>
+        <w:numPr>
+          <w:ilvl w:val="0"/>
+          <w:numId w:val="22"/>
+        </w:numPr>
+        <w:pBdr/>
+        <w:spacing w:after="0" w:afterAutospacing="0"/>
+        <w:ind/>
+        <w:rPr>
+          <w:u w:val="none"/>
+        </w:rPr>
+      </w:pPr>
+      <w:r>
+        <w:rPr>
+          <w:rtl w:val="0"/>
+        </w:rPr>
+        <w:t xml:space="preserve">Previsione del tempo di arrivo utilizzando dati in tempo reale</w:t>
+      </w:r>
+      <w:r>
+        <w:rPr>
+          <w:u w:val="none"/>
+        </w:rPr>
+      </w:r>
+      <w:r>
+        <w:rPr>
+          <w:u w:val="none"/>
+        </w:rPr>
+      </w:r>
+    </w:p>
+    <w:p>
+      <w:pPr>
+        <w:pStyle w:val="894"/>
+        <w:keepNext w:val="false"/>
+        <w:keepLines w:val="false"/>
+        <w:numPr>
+          <w:ilvl w:val="0"/>
+          <w:numId w:val="22"/>
+        </w:numPr>
+        <w:pBdr/>
+        <w:spacing w:after="0" w:afterAutospacing="0"/>
+        <w:ind/>
+        <w:rPr>
+          <w:u w:val="none"/>
+        </w:rPr>
+      </w:pPr>
+      <w:r>
+        <w:rPr>
+          <w:rtl w:val="0"/>
+          <w:lang w:val="it-IT"/>
+        </w:rPr>
+        <w:t xml:space="preserve">Switch automatico tra online e offline</w:t>
+      </w:r>
+      <w:r>
+        <w:rPr>
+          <w:rFonts w:ascii="Arial" w:hAnsi="Arial" w:eastAsia="Arial" w:cs="Arial"/>
+          <w:color w:val="292929"/>
+          <w:sz w:val="24"/>
+        </w:rPr>
+        <w:t xml:space="preserve">.</w:t>
       </w:r>
       <w:r>
         <w:rPr>
@@ -841,8 +927,9 @@
           <w:rFonts w:ascii="Arial" w:hAnsi="Arial" w:eastAsia="Arial" w:cs="Arial"/>
           <w:color w:val="292929"/>
           <w:sz w:val="24"/>
+          <w:highlight w:val="none"/>
         </w:rPr>
-        <w:t xml:space="preserve">of</w:t>
+        <w:t xml:space="preserve"> </w:t>
       </w:r>
       <w:r>
         <w:rPr>
@@ -858,163 +945,14 @@
           <w:rFonts w:ascii="Arial" w:hAnsi="Arial" w:eastAsia="Arial" w:cs="Arial"/>
           <w:color w:val="292929"/>
           <w:sz w:val="24"/>
-        </w:rPr>
-        <w:t xml:space="preserve">saving</w:t>
-      </w:r>
-      <w:r>
-        <w:rPr>
-          <w:rFonts w:ascii="Arial" w:hAnsi="Arial" w:eastAsia="Arial" w:cs="Arial"/>
-          <w:color w:val="292929"/>
-          <w:sz w:val="24"/>
           <w:highlight w:val="none"/>
         </w:rPr>
         <w:t xml:space="preserve"> </w:t>
       </w:r>
       <w:r>
         <w:rPr>
-          <w:rFonts w:ascii="Arial" w:hAnsi="Arial" w:eastAsia="Arial" w:cs="Arial"/>
-          <w:color w:val="292929"/>
-          <w:sz w:val="24"/>
-        </w:rPr>
-        <w:t xml:space="preserve">favourites</w:t>
-      </w:r>
-      <w:r>
-        <w:rPr>
-          <w:rFonts w:ascii="Arial" w:hAnsi="Arial" w:eastAsia="Arial" w:cs="Arial"/>
-          <w:color w:val="292929"/>
-          <w:sz w:val="24"/>
-          <w:highlight w:val="none"/>
-        </w:rPr>
-        <w:t xml:space="preserve"> </w:t>
-      </w:r>
-      <w:r>
-        <w:rPr>
-          <w:rFonts w:ascii="Arial" w:hAnsi="Arial" w:eastAsia="Arial" w:cs="Arial"/>
-          <w:color w:val="292929"/>
-          <w:sz w:val="24"/>
-        </w:rPr>
-        <w:t xml:space="preserve">(routes</w:t>
-      </w:r>
-      <w:r>
-        <w:rPr>
-          <w:rFonts w:ascii="Arial" w:hAnsi="Arial" w:eastAsia="Arial" w:cs="Arial"/>
-          <w:color w:val="292929"/>
-          <w:sz w:val="24"/>
-          <w:highlight w:val="none"/>
-        </w:rPr>
-        <w:t xml:space="preserve"> </w:t>
-      </w:r>
-      <w:r>
-        <w:rPr>
-          <w:rFonts w:ascii="Arial" w:hAnsi="Arial" w:eastAsia="Arial" w:cs="Arial"/>
-          <w:color w:val="292929"/>
-          <w:sz w:val="24"/>
-        </w:rPr>
-        <w:t xml:space="preserve">and</w:t>
-      </w:r>
-      <w:r>
-        <w:rPr>
-          <w:rFonts w:ascii="Arial" w:hAnsi="Arial" w:eastAsia="Arial" w:cs="Arial"/>
-          <w:color w:val="292929"/>
-          <w:sz w:val="24"/>
-          <w:highlight w:val="none"/>
-        </w:rPr>
-        <w:t xml:space="preserve"> </w:t>
-      </w:r>
-      <w:r>
-        <w:rPr>
-          <w:highlight w:val="none"/>
-          <w:lang w:val="it-IT"/>
-        </w:rPr>
-        <w:t xml:space="preserve">stops</w:t>
-      </w:r>
-      <w:r>
-        <w:rPr>
-          <w:highlight w:val="none"/>
-          <w:lang w:val="it-IT"/>
-        </w:rPr>
-      </w:r>
-      <w:r>
-        <w:rPr>
-          <w:rFonts w:ascii="Arial" w:hAnsi="Arial" w:eastAsia="Arial" w:cs="Arial"/>
-          <w:color w:val="292929"/>
-          <w:sz w:val="24"/>
-        </w:rPr>
-        <w:t xml:space="preserve">).</w:t>
-      </w:r>
-      <w:r>
-        <w:rPr>
-          <w:u w:val="none"/>
-          <w:lang w:val="it-IT"/>
-        </w:rPr>
-        <w:t xml:space="preserve"> </w:t>
-      </w:r>
-      <w:r/>
-    </w:p>
-    <w:p>
-      <w:pPr>
-        <w:pStyle w:val="888"/>
-        <w:keepNext w:val="false"/>
-        <w:keepLines w:val="false"/>
-        <w:numPr>
-          <w:ilvl w:val="0"/>
-          <w:numId w:val="22"/>
-        </w:numPr>
-        <w:pBdr/>
-        <w:spacing w:after="0" w:afterAutospacing="0"/>
-        <w:ind/>
-        <w:rPr/>
-      </w:pPr>
-      <w:r>
-        <w:rPr>
-          <w:u w:val="none"/>
-          <w:lang w:val="it-IT"/>
-        </w:rPr>
-      </w:r>
-      <w:r>
-        <w:rPr>
-          <w:rtl w:val="0"/>
-        </w:rPr>
-        <w:t xml:space="preserve">Display and search lines, which shows the current stop for each vehicle of the line.</w:t>
-      </w:r>
-      <w:r/>
-      <w:r/>
-    </w:p>
-    <w:p>
-      <w:pPr>
-        <w:pStyle w:val="888"/>
-        <w:keepNext w:val="false"/>
-        <w:keepLines w:val="false"/>
-        <w:numPr>
-          <w:ilvl w:val="0"/>
-          <w:numId w:val="22"/>
-        </w:numPr>
-        <w:pBdr/>
-        <w:spacing w:after="0" w:afterAutospacing="0"/>
-        <w:ind/>
-        <w:rPr>
           <w:u w:val="none"/>
         </w:rPr>
-      </w:pPr>
-      <w:r>
-        <w:rPr>
-          <w:rtl w:val="0"/>
-        </w:rPr>
-        <w:t xml:space="preserve">Prediction of the arrival time</w:t>
-      </w:r>
-      <w:r>
-        <w:rPr>
-          <w:rtl w:val="0"/>
-          <w:lang w:val="it-IT"/>
-        </w:rPr>
-        <w:t xml:space="preserve"> </w:t>
-      </w:r>
-      <w:r>
-        <w:rPr>
-          <w:rtl w:val="0"/>
-          <w:lang w:val="it-IT"/>
-        </w:rPr>
-        <w:t xml:space="preserve">using real-time data</w:t>
       </w:r>
       <w:r>
         <w:rPr>
@@ -1024,7 +962,7 @@
     </w:p>
     <w:p>
       <w:pPr>
-        <w:pStyle w:val="888"/>
+        <w:pStyle w:val="894"/>
         <w:keepNext w:val="false"/>
         <w:keepLines w:val="false"/>
         <w:numPr>
@@ -1038,114 +976,6 @@
           <w:u w:val="none"/>
         </w:rPr>
       </w:pPr>
-      <w:r>
-        <w:rPr>
-          <w:rtl w:val="0"/>
-        </w:rPr>
-      </w:r>
-      <w:r>
-        <w:rPr>
-          <w:rFonts w:ascii="Arial" w:hAnsi="Arial" w:eastAsia="Arial" w:cs="Arial"/>
-          <w:color w:val="292929"/>
-          <w:sz w:val="24"/>
-        </w:rPr>
-        <w:t xml:space="preserve">Automatic</w:t>
-      </w:r>
-      <w:r>
-        <w:rPr>
-          <w:rFonts w:ascii="Arial" w:hAnsi="Arial" w:eastAsia="Arial" w:cs="Arial"/>
-          <w:color w:val="292929"/>
-          <w:sz w:val="24"/>
-          <w:highlight w:val="none"/>
-        </w:rPr>
-        <w:t xml:space="preserve"> </w:t>
-      </w:r>
-      <w:r>
-        <w:rPr>
-          <w:rFonts w:ascii="Arial" w:hAnsi="Arial" w:eastAsia="Arial" w:cs="Arial"/>
-          <w:color w:val="292929"/>
-          <w:sz w:val="24"/>
-        </w:rPr>
-        <w:t xml:space="preserve">switch</w:t>
-      </w:r>
-      <w:r>
-        <w:rPr>
-          <w:rFonts w:ascii="Arial" w:hAnsi="Arial" w:eastAsia="Arial" w:cs="Arial"/>
-          <w:color w:val="292929"/>
-          <w:sz w:val="24"/>
-          <w:highlight w:val="none"/>
-        </w:rPr>
-        <w:t xml:space="preserve"> </w:t>
-      </w:r>
-      <w:r>
-        <w:rPr>
-          <w:rFonts w:ascii="Arial" w:hAnsi="Arial" w:eastAsia="Arial" w:cs="Arial"/>
-          <w:color w:val="292929"/>
-          <w:sz w:val="24"/>
-        </w:rPr>
-        <w:t xml:space="preserve">between</w:t>
-      </w:r>
-      <w:r>
-        <w:rPr>
-          <w:rFonts w:ascii="Arial" w:hAnsi="Arial" w:eastAsia="Arial" w:cs="Arial"/>
-          <w:color w:val="292929"/>
-          <w:sz w:val="24"/>
-          <w:highlight w:val="none"/>
-        </w:rPr>
-        <w:t xml:space="preserve"> </w:t>
-      </w:r>
-      <w:r>
-        <w:rPr>
-          <w:rFonts w:ascii="Arial" w:hAnsi="Arial" w:eastAsia="Arial" w:cs="Arial"/>
-          <w:color w:val="292929"/>
-          <w:sz w:val="24"/>
-        </w:rPr>
-        <w:t xml:space="preserve">online</w:t>
-      </w:r>
-      <w:r>
-        <w:rPr>
-          <w:rFonts w:ascii="Arial" w:hAnsi="Arial" w:eastAsia="Arial" w:cs="Arial"/>
-          <w:color w:val="292929"/>
-          <w:sz w:val="24"/>
-          <w:highlight w:val="none"/>
-        </w:rPr>
-        <w:t xml:space="preserve"> </w:t>
-      </w:r>
-      <w:r>
-        <w:rPr>
-          <w:rFonts w:ascii="Arial" w:hAnsi="Arial" w:eastAsia="Arial" w:cs="Arial"/>
-          <w:color w:val="292929"/>
-          <w:sz w:val="24"/>
-        </w:rPr>
-        <w:t xml:space="preserve">and</w:t>
-      </w:r>
-      <w:r>
-        <w:rPr>
-          <w:rFonts w:ascii="Arial" w:hAnsi="Arial" w:eastAsia="Arial" w:cs="Arial"/>
-          <w:color w:val="292929"/>
-          <w:sz w:val="24"/>
-          <w:highlight w:val="none"/>
-        </w:rPr>
-        <w:t xml:space="preserve"> </w:t>
-      </w:r>
-      <w:r>
-        <w:rPr>
-          <w:rFonts w:ascii="Arial" w:hAnsi="Arial" w:eastAsia="Arial" w:cs="Arial"/>
-          <w:color w:val="292929"/>
-          <w:sz w:val="24"/>
-        </w:rPr>
-        <w:t xml:space="preserve">offline.</w:t>
-      </w:r>
-      <w:r>
-        <w:rPr>
-          <w:rtl w:val="0"/>
-        </w:rPr>
-      </w:r>
-      <w:r>
-        <w:rPr>
-          <w:u w:val="none"/>
-        </w:rPr>
-      </w:r>
       <w:r>
         <w:rPr>
           <w:highlight w:val="none"/>
@@ -1157,17 +987,7 @@
           <w:highlight w:val="none"/>
           <w:rtl w:val="0"/>
         </w:rPr>
-      </w:r>
-      <w:r>
-        <w:rPr>
-          <w:u w:val="none"/>
-        </w:rPr>
-      </w:r>
-      <w:r>
-        <w:rPr>
-          <w:highlight w:val="none"/>
-          <w:rtl w:val="0"/>
-        </w:rPr>
+        <w:t xml:space="preserve">Gestione delle dipendenze tramite maven o gradle.</w:t>
       </w:r>
       <w:r>
         <w:rPr>
@@ -1183,49 +1003,7 @@
     </w:p>
     <w:p>
       <w:pPr>
-        <w:pStyle w:val="888"/>
-        <w:keepNext w:val="false"/>
-        <w:keepLines w:val="false"/>
-        <w:numPr>
-          <w:ilvl w:val="0"/>
-          <w:numId w:val="22"/>
-        </w:numPr>
-        <w:pBdr/>
-        <w:spacing w:after="0" w:afterAutospacing="0"/>
-        <w:ind/>
-        <w:rPr>
-          <w:u w:val="none"/>
-        </w:rPr>
-      </w:pPr>
-      <w:r>
-        <w:rPr>
-          <w:highlight w:val="none"/>
-          <w:rtl w:val="0"/>
-        </w:rPr>
-      </w:r>
-      <w:r>
-        <w:rPr>
-          <w:highlight w:val="none"/>
-          <w:rtl w:val="0"/>
-        </w:rPr>
-        <w:t xml:space="preserve">Dependency management via maven or gradle.</w:t>
-      </w:r>
-      <w:r>
-        <w:rPr>
-          <w:highlight w:val="none"/>
-          <w:rtl w:val="0"/>
-        </w:rPr>
-      </w:r>
-      <w:r>
-        <w:rPr>
-          <w:highlight w:val="none"/>
-          <w:rtl w:val="0"/>
-        </w:rPr>
-      </w:r>
-    </w:p>
-    <w:p>
-      <w:pPr>
-        <w:pStyle w:val="927"/>
+        <w:pStyle w:val="933"/>
         <w:keepNext w:val="false"/>
         <w:keepLines w:val="false"/>
         <w:pBdr/>
@@ -1260,7 +1038,7 @@
     </w:p>
     <w:p>
       <w:pPr>
-        <w:pStyle w:val="926"/>
+        <w:pStyle w:val="932"/>
         <w:keepNext w:val="false"/>
         <w:keepLines w:val="false"/>
         <w:pBdr>
@@ -1302,7 +1080,7 @@
     </w:p>
     <w:p>
       <w:pPr>
-        <w:pStyle w:val="926"/>
+        <w:pStyle w:val="932"/>
         <w:keepNext w:val="false"/>
         <w:keepLines w:val="false"/>
         <w:pBdr>
@@ -1333,7 +1111,7 @@
           <w:szCs w:val="30"/>
           <w:rtl w:val="0"/>
         </w:rPr>
-        <w:t xml:space="preserve">2. Object-Oriented Design (OOD) Decisions</w:t>
+        <w:t xml:space="preserve">2. Decisioni in materia di progettazione orientata agli oggetti (OOD)</w:t>
       </w:r>
       <w:r>
         <w:rPr>
@@ -1354,7 +1132,7 @@
     </w:p>
     <w:p>
       <w:pPr>
-        <w:pStyle w:val="927"/>
+        <w:pStyle w:val="933"/>
         <w:keepNext w:val="false"/>
         <w:keepLines w:val="false"/>
         <w:pBdr>
@@ -1385,7 +1163,7 @@
           <w:szCs w:val="24"/>
           <w:rtl w:val="0"/>
         </w:rPr>
-        <w:t xml:space="preserve">2.1 Class Design &amp; Responsibilities</w:t>
+        <w:t xml:space="preserve">2.1 Progettazione della classe e responsabilità</w:t>
       </w:r>
       <w:r>
         <w:rPr>
@@ -1427,9 +1205,166 @@
           <w:szCs w:val="24"/>
           <w:rtl w:val="0"/>
         </w:rPr>
-        <w:t xml:space="preserve">Identify 3-5 Core Classes:</w:t>
+        <w:t xml:space="preserve">Individuare 3-5 classi di base:</w:t>
+      </w:r>
+      <w:r>
+        <w:rPr>
+          <w:color w:val="1b1c1d"/>
+          <w:sz w:val="24"/>
+          <w:szCs w:val="24"/>
+          <w:highlight w:val="none"/>
+          <w:rtl w:val="0"/>
+        </w:rPr>
       </w:r>
       <w:r/>
+    </w:p>
+    <w:p>
+      <w:pPr>
+        <w:numPr>
+          <w:ilvl w:val="1"/>
+          <w:numId w:val="13"/>
+        </w:numPr>
+        <w:pBdr>
+          <w:top w:val="none" w:color="000000" w:sz="0" w:space="0"/>
+          <w:bottom w:val="none" w:color="000000" w:sz="0" w:space="0"/>
+          <w:right w:val="none" w:color="000000" w:sz="0" w:space="0"/>
+          <w:between w:val="none" w:color="000000" w:sz="0" w:space="0"/>
+        </w:pBdr>
+        <w:spacing w:after="0" w:afterAutospacing="0"/>
+        <w:ind w:hanging="360" w:left="1440"/>
+        <w:rPr>
+          <w:b/>
+          <w:bCs/>
+        </w:rPr>
+      </w:pPr>
+      <w:r>
+        <w:rPr>
+          <w:b/>
+          <w:bCs/>
+          <w:color w:val="1b1c1d"/>
+          <w:sz w:val="24"/>
+          <w:szCs w:val="24"/>
+          <w:rtl w:val="0"/>
+        </w:rPr>
+        <w:t xml:space="preserve">Main:</w:t>
+      </w:r>
+      <w:r>
+        <w:rPr>
+          <w:b/>
+          <w:bCs/>
+        </w:rPr>
+      </w:r>
+      <w:r>
+        <w:rPr>
+          <w:b/>
+          <w:bCs/>
+        </w:rPr>
+      </w:r>
+    </w:p>
+    <w:p>
+      <w:pPr>
+        <w:numPr>
+          <w:ilvl w:val="2"/>
+          <w:numId w:val="13"/>
+        </w:numPr>
+        <w:pBdr>
+          <w:top w:val="none" w:color="000000" w:sz="0" w:space="0"/>
+          <w:bottom w:val="none" w:color="000000" w:sz="0" w:space="0"/>
+          <w:right w:val="none" w:color="000000" w:sz="0" w:space="0"/>
+          <w:between w:val="none" w:color="000000" w:sz="0" w:space="0"/>
+        </w:pBdr>
+        <w:spacing w:after="0" w:afterAutospacing="0"/>
+        <w:ind w:hanging="360" w:left="2160"/>
+        <w:rPr/>
+      </w:pPr>
+      <w:r>
+        <w:rPr>
+          <w:color w:val="1b1c1d"/>
+          <w:sz w:val="24"/>
+          <w:szCs w:val="24"/>
+          <w:rtl w:val="0"/>
+        </w:rPr>
+        <w:t xml:space="preserve">Responsabilità primaria: gestire la GUI principale, la logica di ricerca e la visualizzazione di percorsi, fermate degli autobus e le posizioni degli autobus sulla mappa.</w:t>
+      </w:r>
+      <w:r>
+        <w:rPr>
+          <w:color w:val="1b1c1d"/>
+          <w:sz w:val="24"/>
+          <w:szCs w:val="24"/>
+          <w:rtl w:val="0"/>
+        </w:rPr>
+      </w:r>
+      <w:r/>
+    </w:p>
+    <w:p>
+      <w:pPr>
+        <w:numPr>
+          <w:ilvl w:val="2"/>
+          <w:numId w:val="13"/>
+        </w:numPr>
+        <w:pBdr>
+          <w:top w:val="none" w:color="000000" w:sz="0" w:space="0"/>
+          <w:bottom w:val="none" w:color="000000" w:sz="0" w:space="0"/>
+          <w:right w:val="none" w:color="000000" w:sz="0" w:space="0"/>
+          <w:between w:val="none" w:color="000000" w:sz="0" w:space="0"/>
+        </w:pBdr>
+        <w:spacing w:after="0" w:afterAutospacing="0"/>
+        <w:ind w:hanging="360" w:left="2160"/>
+        <w:rPr/>
+      </w:pPr>
+      <w:r>
+        <w:rPr>
+          <w:color w:val="1b1c1d"/>
+          <w:sz w:val="24"/>
+          <w:szCs w:val="24"/>
+          <w:rtl w:val="0"/>
+        </w:rPr>
+        <w:t xml:space="preserve">Giustificazione:</w:t>
+      </w:r>
+      <w:r>
+        <w:rPr>
+          <w:color w:val="1b1c1d"/>
+          <w:sz w:val="24"/>
+          <w:szCs w:val="24"/>
+          <w:rtl w:val="0"/>
+        </w:rPr>
+        <w:t xml:space="preserve"> Questa classe è stata </w:t>
+      </w:r>
+      <w:r>
+        <w:rPr>
+          <w:color w:val="1b1c1d"/>
+          <w:sz w:val="24"/>
+          <w:szCs w:val="24"/>
+          <w:rtl w:val="0"/>
+        </w:rPr>
+        <w:t xml:space="preserve">creata per centralizzare l'avvio e la configurazione dell'applicazione, separando la logica di bootstrap dal resto della funzionalità. Incapsula il comportamento di inizializzazione, facilitando la gestione e la manutenzione del l'avvio del l'applicazione.</w:t>
+      </w:r>
+      <w:r>
+        <w:rPr>
+          <w:color w:val="1b1c1d"/>
+          <w:sz w:val="24"/>
+          <w:szCs w:val="24"/>
+          <w:rtl w:val="0"/>
+        </w:rPr>
+      </w:r>
+      <w:r/>
+    </w:p>
+    <w:p>
+      <w:pPr>
+        <w:numPr>
+          <w:ilvl w:val="0"/>
+          <w:numId w:val="0"/>
+        </w:numPr>
+        <w:pBdr>
+          <w:top w:val="none" w:color="000000" w:sz="0" w:space="0"/>
+          <w:bottom w:val="none" w:color="000000" w:sz="0" w:space="0"/>
+          <w:right w:val="none" w:color="000000" w:sz="0" w:space="0"/>
+          <w:between w:val="none" w:color="000000" w:sz="0" w:space="0"/>
+        </w:pBdr>
+        <w:spacing w:after="0" w:afterAutospacing="0"/>
+        <w:ind/>
+        <w:rPr/>
+      </w:pPr>
       <w:r>
         <w:rPr>
           <w:color w:val="1b1c1d"/>
@@ -1454,198 +1389,6 @@
       <w:pPr>
         <w:numPr>
           <w:ilvl w:val="1"/>
-          <w:numId w:val="13"/>
-        </w:numPr>
-        <w:pBdr>
-          <w:top w:val="none" w:color="000000" w:sz="0" w:space="0"/>
-          <w:bottom w:val="none" w:color="000000" w:sz="0" w:space="0"/>
-          <w:right w:val="none" w:color="000000" w:sz="0" w:space="0"/>
-          <w:between w:val="none" w:color="000000" w:sz="0" w:space="0"/>
-        </w:pBdr>
-        <w:spacing w:after="0" w:afterAutospacing="0"/>
-        <w:ind w:hanging="360" w:left="1440"/>
-        <w:rPr>
-          <w:b/>
-          <w:bCs/>
-        </w:rPr>
-      </w:pPr>
-      <w:r>
-        <w:rPr>
-          <w:b/>
-          <w:bCs/>
-          <w:color w:val="1b1c1d"/>
-          <w:sz w:val="24"/>
-          <w:szCs w:val="24"/>
-          <w:rtl w:val="0"/>
-        </w:rPr>
-        <w:t xml:space="preserve">Main:</w:t>
-      </w:r>
-      <w:r>
-        <w:rPr>
-          <w:b/>
-          <w:bCs/>
-          <w:rtl w:val="0"/>
-        </w:rPr>
-      </w:r>
-      <w:r>
-        <w:rPr>
-          <w:b/>
-          <w:bCs/>
-        </w:rPr>
-      </w:r>
-    </w:p>
-    <w:p>
-      <w:pPr>
-        <w:numPr>
-          <w:ilvl w:val="2"/>
-          <w:numId w:val="13"/>
-        </w:numPr>
-        <w:pBdr>
-          <w:top w:val="none" w:color="000000" w:sz="0" w:space="0"/>
-          <w:bottom w:val="none" w:color="000000" w:sz="0" w:space="0"/>
-          <w:right w:val="none" w:color="000000" w:sz="0" w:space="0"/>
-          <w:between w:val="none" w:color="000000" w:sz="0" w:space="0"/>
-        </w:pBdr>
-        <w:spacing w:after="0" w:afterAutospacing="0"/>
-        <w:ind w:hanging="360" w:left="2160"/>
-        <w:rPr/>
-      </w:pPr>
-      <w:r>
-        <w:rPr>
-          <w:color w:val="1b1c1d"/>
-          <w:sz w:val="24"/>
-          <w:szCs w:val="24"/>
-          <w:rtl w:val="0"/>
-        </w:rPr>
-        <w:t xml:space="preserve">Primary Responsibility:</w:t>
-      </w:r>
-      <w:r>
-        <w:rPr>
-          <w:color w:val="1b1c1d"/>
-          <w:sz w:val="24"/>
-          <w:szCs w:val="24"/>
-          <w:rtl w:val="0"/>
-        </w:rPr>
-        <w:t xml:space="preserve"> manage the main GUI, search logic and display of routes, bus stops and bus locations on the map.</w:t>
-      </w:r>
-      <w:r>
-        <w:rPr>
-          <w:color w:val="1b1c1d"/>
-          <w:sz w:val="24"/>
-          <w:szCs w:val="24"/>
-          <w:rtl w:val="0"/>
-        </w:rPr>
-      </w:r>
-      <w:r/>
-    </w:p>
-    <w:p>
-      <w:pPr>
-        <w:numPr>
-          <w:ilvl w:val="2"/>
-          <w:numId w:val="13"/>
-        </w:numPr>
-        <w:pBdr>
-          <w:top w:val="none" w:color="000000" w:sz="0" w:space="0"/>
-          <w:bottom w:val="none" w:color="000000" w:sz="0" w:space="0"/>
-          <w:right w:val="none" w:color="000000" w:sz="0" w:space="0"/>
-          <w:between w:val="none" w:color="000000" w:sz="0" w:space="0"/>
-        </w:pBdr>
-        <w:spacing w:after="0" w:afterAutospacing="0"/>
-        <w:ind w:hanging="360" w:left="2160"/>
-        <w:rPr/>
-      </w:pPr>
-      <w:r>
-        <w:rPr>
-          <w:color w:val="1b1c1d"/>
-          <w:sz w:val="24"/>
-          <w:szCs w:val="24"/>
-          <w:rtl w:val="0"/>
-        </w:rPr>
-        <w:t xml:space="preserve">Justification:</w:t>
-      </w:r>
-      <w:r>
-        <w:rPr>
-          <w:color w:val="1b1c1d"/>
-          <w:sz w:val="24"/>
-          <w:szCs w:val="24"/>
-          <w:rtl w:val="0"/>
-        </w:rPr>
-      </w:r>
-      <w:r>
-        <w:rPr>
-          <w:color w:val="1b1c1d"/>
-          <w:sz w:val="24"/>
-          <w:szCs w:val="24"/>
-          <w:rtl w:val="0"/>
-        </w:rPr>
-        <w:t xml:space="preserve">This class was created to centralise the start-up and configuration of the application, separating the bootstrap logic from the rest of the functionality. It encapsulates the initialisation behaviour, facilitating the management and maintenance of the appli</w:t>
-      </w:r>
-      <w:r>
-        <w:rPr>
-          <w:color w:val="1b1c1d"/>
-          <w:sz w:val="24"/>
-          <w:szCs w:val="24"/>
-          <w:rtl w:val="0"/>
-        </w:rPr>
-        <w:t xml:space="preserve">cation start-up.</w:t>
-      </w:r>
-      <w:r>
-        <w:rPr>
-          <w:color w:val="1b1c1d"/>
-          <w:sz w:val="24"/>
-          <w:szCs w:val="24"/>
-          <w:rtl w:val="0"/>
-        </w:rPr>
-      </w:r>
-      <w:r>
-        <w:rPr>
-          <w:color w:val="1b1c1d"/>
-          <w:sz w:val="24"/>
-          <w:szCs w:val="24"/>
-          <w:rtl w:val="0"/>
-        </w:rPr>
-      </w:r>
-      <w:r/>
-    </w:p>
-    <w:p>
-      <w:pPr>
-        <w:numPr>
-          <w:ilvl w:val="0"/>
-          <w:numId w:val="0"/>
-        </w:numPr>
-        <w:pBdr>
-          <w:top w:val="none" w:color="000000" w:sz="0" w:space="0"/>
-          <w:bottom w:val="none" w:color="000000" w:sz="0" w:space="0"/>
-          <w:right w:val="none" w:color="000000" w:sz="0" w:space="0"/>
-          <w:between w:val="none" w:color="000000" w:sz="0" w:space="0"/>
-        </w:pBdr>
-        <w:spacing w:after="0" w:afterAutospacing="0"/>
-        <w:ind/>
-        <w:rPr/>
-      </w:pPr>
-      <w:r>
-        <w:rPr>
-          <w:color w:val="1b1c1d"/>
-          <w:sz w:val="24"/>
-          <w:szCs w:val="24"/>
-          <w:highlight w:val="none"/>
-          <w:rtl w:val="0"/>
-        </w:rPr>
-      </w:r>
-      <w:r>
-        <w:rPr>
-          <w:color w:val="1b1c1d"/>
-          <w:sz w:val="24"/>
-          <w:szCs w:val="24"/>
-          <w:highlight w:val="none"/>
-          <w:rtl w:val="0"/>
-        </w:rPr>
-      </w:r>
-    </w:p>
-    <w:p>
-      <w:pPr>
-        <w:numPr>
-          <w:ilvl w:val="1"/>
           <w:numId w:val="14"/>
         </w:numPr>
         <w:pBdr>
@@ -1680,18 +1423,13 @@
           <w:szCs w:val="24"/>
           <w:rtl w:val="0"/>
         </w:rPr>
-        <w:t xml:space="preserve">GTFSFetcher</w:t>
+        <w:t xml:space="preserve">GTFSFetcher:</w:t>
       </w:r>
       <w:r>
         <w:rPr>
           <w:b/>
           <w:bCs/>
-          <w:color w:val="1b1c1d"/>
-          <w:sz w:val="24"/>
-          <w:szCs w:val="24"/>
-          <w:rtl w:val="0"/>
         </w:rPr>
-        <w:t xml:space="preserve">:</w:t>
       </w:r>
       <w:r>
         <w:rPr>
@@ -1723,16 +1461,7 @@
           <w:szCs w:val="24"/>
           <w:rtl w:val="0"/>
         </w:rPr>
-        <w:t xml:space="preserve">Primary Responsibility: </w:t>
-      </w:r>
-      <w:r>
-        <w:rPr>
-          <w:color w:val="1b1c1d"/>
-          <w:sz w:val="24"/>
-          <w:szCs w:val="24"/>
-          <w:rtl w:val="0"/>
-        </w:rPr>
-        <w:t xml:space="preserve">is only responsible for downloading and parsing GTFS-RT data, separating the network logic from the rest of the application.</w:t>
+        <w:t xml:space="preserve">Responsabilità primaria: è responsabile solo per il download e l'analisi dei dati GTFS-RT, separando la logica di rete dal resto dell'applicazione.</w:t>
       </w:r>
       <w:r>
         <w:rPr>
@@ -1767,17 +1496,7 @@
           <w:szCs w:val="24"/>
           <w:rtl w:val="0"/>
         </w:rPr>
-        <w:t xml:space="preserve">Justification</w:t>
-      </w:r>
-      <w:r>
-        <w:rPr>
-          <w:color w:val="1b1c1d"/>
-          <w:sz w:val="24"/>
-          <w:szCs w:val="24"/>
-          <w:rtl w:val="0"/>
-          <w:lang w:val="it-IT"/>
-        </w:rPr>
-        <w:t xml:space="preserve">: </w:t>
+        <w:t xml:space="preserve">Giustificazione: questa classe è stata creata per isolare la logica d</w:t>
       </w:r>
       <w:r>
         <w:rPr>
@@ -1786,43 +1505,7 @@
           <w:szCs w:val="24"/>
           <w:rtl w:val="0"/>
         </w:rPr>
-        <w:t xml:space="preserve">This class was created to isolate GTFS data fetching logic, separating data acquisition operations from the rest of the application. It encapsulates update and validation behaviour, facilitating the maintenance and extension of functional</w:t>
-      </w:r>
-      <w:r>
-        <w:rPr>
-          <w:color w:val="1b1c1d"/>
-          <w:sz w:val="24"/>
-          <w:szCs w:val="24"/>
-          <w:rtl w:val="0"/>
-        </w:rPr>
-        <w:t xml:space="preserve">ity related to accessing</w:t>
-      </w:r>
-      <w:r>
-        <w:rPr>
-          <w:color w:val="1b1c1d"/>
-          <w:sz w:val="24"/>
-          <w:szCs w:val="24"/>
-          <w:rtl w:val="0"/>
-          <w:lang w:val="it-IT"/>
-        </w:rPr>
-        <w:t xml:space="preserve"> RT</w:t>
-      </w:r>
-      <w:r>
-        <w:rPr>
-          <w:color w:val="1b1c1d"/>
-          <w:sz w:val="24"/>
-          <w:szCs w:val="24"/>
-          <w:rtl w:val="0"/>
-        </w:rPr>
-        <w:t xml:space="preserve"> GTFS data.</w:t>
-      </w:r>
-      <w:r>
-        <w:rPr>
-          <w:color w:val="1b1c1d"/>
-          <w:sz w:val="24"/>
-          <w:szCs w:val="24"/>
-          <w:rtl w:val="0"/>
-        </w:rPr>
+        <w:t xml:space="preserve">i recupero dei dati GTFS, separando le operazioni di acquisizione dati dal resto dell'applicazione. Racchiude il comportamento di aggiornamento e convalida, facilitando la manutenzione e l'estensione delle funzionalità relative all'accesso ai dati GTFS RT.</w:t>
       </w:r>
       <w:r>
         <w:rPr>
@@ -1833,15 +1516,6 @@
         </w:rPr>
       </w:r>
       <w:r/>
-      <w:r/>
-      <w:r>
-        <w:rPr>
-          <w:color w:val="1b1c1d"/>
-          <w:sz w:val="24"/>
-          <w:szCs w:val="24"/>
-          <w:rtl w:val="0"/>
-        </w:rPr>
-      </w:r>
     </w:p>
     <w:p>
       <w:pPr>
@@ -1871,6 +1545,13 @@
       <w:r>
         <w:rPr>
           <w:highlight w:val="none"/>
+        </w:rPr>
+      </w:r>
+      <w:r>
+        <w:rPr>
+          <w:color w:val="1b1c1d"/>
+          <w:sz w:val="24"/>
+          <w:szCs w:val="24"/>
         </w:rPr>
       </w:r>
     </w:p>
@@ -1912,18 +1593,13 @@
           <w:szCs w:val="24"/>
           <w:rtl w:val="0"/>
         </w:rPr>
-        <w:t xml:space="preserve">GlobalParameters</w:t>
+        <w:t xml:space="preserve">GlobalParameters:</w:t>
       </w:r>
       <w:r>
         <w:rPr>
           <w:b/>
           <w:bCs/>
-          <w:color w:val="1b1c1d"/>
-          <w:sz w:val="24"/>
-          <w:szCs w:val="24"/>
-          <w:rtl w:val="0"/>
         </w:rPr>
-        <w:t xml:space="preserve">:</w:t>
       </w:r>
       <w:r>
         <w:rPr>
@@ -1955,16 +1631,7 @@
           <w:szCs w:val="24"/>
           <w:rtl w:val="0"/>
         </w:rPr>
-        <w:t xml:space="preserve">Primary Responsibility: </w:t>
-      </w:r>
-      <w:r>
-        <w:rPr>
-          <w:color w:val="1b1c1d"/>
-          <w:sz w:val="24"/>
-          <w:szCs w:val="24"/>
-          <w:rtl w:val="0"/>
-        </w:rPr>
-        <w:t xml:space="preserve">centralizes global parameters and constants, so if you need to change a value (e.g., URL, size, colors) you only need to change it in one place.</w:t>
+        <w:t xml:space="preserve">Responsabilità primaria: centralizza i parametri e le costanti globali, quindi se hai bisogno di cambiare un valore (ad esempio, URL, dimensioni, colori) devi solo cambiarlo in un posto.</w:t>
       </w:r>
       <w:r>
         <w:rPr>
@@ -1999,7 +1666,7 @@
           <w:szCs w:val="24"/>
           <w:rtl w:val="0"/>
         </w:rPr>
-        <w:t xml:space="preserve">Justification: </w:t>
+        <w:t xml:space="preserve">Giustificazione: Questa</w:t>
       </w:r>
       <w:r>
         <w:rPr>
@@ -2008,7 +1675,7 @@
           <w:szCs w:val="24"/>
           <w:rtl w:val="0"/>
         </w:rPr>
-        <w:t xml:space="preserve">This class was created to avoid duplication and spreading of configuration settings in the code. It encapsulates global configuration data, facilitating the maintenance, modification and readability of application settings.</w:t>
+        <w:t xml:space="preserve"> classe è stata creata per evitare la duplicazione e la diffusione delle impostazioni di configurazione nel codice. Incapsula i dati di configurazione globale, facilitando la manutenzione, la modifica e la leggibilità delle impostazioni del l'applicazione.</w:t>
       </w:r>
       <w:r>
         <w:rPr>
@@ -2054,6 +1721,7 @@
           <w:rtl w:val="0"/>
         </w:rPr>
       </w:r>
+      <w:r/>
     </w:p>
     <w:p>
       <w:pPr>
@@ -2093,18 +1761,13 @@
           <w:szCs w:val="24"/>
           <w:rtl w:val="0"/>
         </w:rPr>
-        <w:t xml:space="preserve">BusWaypoint, Route, Trip, Stop, StopTime</w:t>
+        <w:t xml:space="preserve">Bus Waypoint, percorso, viaggio, fermata, tempo:</w:t>
       </w:r>
       <w:r>
         <w:rPr>
           <w:b/>
           <w:bCs/>
-          <w:color w:val="1b1c1d"/>
-          <w:sz w:val="24"/>
-          <w:szCs w:val="24"/>
-          <w:rtl w:val="0"/>
         </w:rPr>
-        <w:t xml:space="preserve">:</w:t>
       </w:r>
       <w:r>
         <w:rPr>
@@ -2136,16 +1799,7 @@
           <w:szCs w:val="24"/>
           <w:rtl w:val="0"/>
         </w:rPr>
-        <w:t xml:space="preserve">Primary Responsibility: </w:t>
-      </w:r>
-      <w:r>
-        <w:rPr>
-          <w:color w:val="1b1c1d"/>
-          <w:sz w:val="24"/>
-          <w:szCs w:val="24"/>
-          <w:rtl w:val="0"/>
-        </w:rPr>
-        <w:t xml:space="preserve">represent domain entities (buses, routes, stops, trips) and allow the data to be modeled clearly.</w:t>
+        <w:t xml:space="preserve">Responsabilità primaria: rappresentano le entità di dominio (autobus, rotte, fermate, viaggi) e consentono di modellare chiaramente i dati.</w:t>
       </w:r>
       <w:r>
         <w:rPr>
@@ -2180,7 +1834,7 @@
           <w:szCs w:val="24"/>
           <w:rtl w:val="0"/>
         </w:rPr>
-        <w:t xml:space="preserve">Justification:</w:t>
+        <w:t xml:space="preserve">Giustificazione: Queste classi sono </w:t>
       </w:r>
       <w:r>
         <w:rPr>
@@ -2189,16 +1843,7 @@
           <w:szCs w:val="24"/>
           <w:rtl w:val="0"/>
         </w:rPr>
-        <w:t xml:space="preserve">These classes were created to model the fundamental entities of the GTFS domain in a clear and structured manner, separating responsibilities and improving the readability, maintainability and extensibility of the code relating to the management of public t</w:t>
-      </w:r>
-      <w:r>
-        <w:rPr>
-          <w:color w:val="1b1c1d"/>
-          <w:sz w:val="24"/>
-          <w:szCs w:val="24"/>
-          <w:rtl w:val="0"/>
-        </w:rPr>
-        <w:t xml:space="preserve">ransport data.</w:t>
+        <w:t xml:space="preserve">state create per modellare le entità fondamentali del dominio GTFS in modo chiaro e strutturato, separando le responsabilità e migliorando la leggibilità, la manutenibilità e l'estensibilità del codice relativo alla gestione dei dati di trasporto pubblico.</w:t>
       </w:r>
       <w:r>
         <w:rPr>
@@ -2244,6 +1889,7 @@
           <w:rtl w:val="0"/>
         </w:rPr>
       </w:r>
+      <w:r/>
     </w:p>
     <w:p>
       <w:pPr>
@@ -2286,6 +1932,12 @@
           <w:rtl w:val="0"/>
         </w:rPr>
       </w:r>
+      <w:r>
+        <w:rPr>
+          <w:b/>
+          <w:bCs/>
+        </w:rPr>
+      </w:r>
     </w:p>
     <w:p>
       <w:pPr>
@@ -2328,6 +1980,12 @@
           <w:rtl w:val="0"/>
         </w:rPr>
       </w:r>
+      <w:r>
+        <w:rPr>
+          <w:b/>
+          <w:bCs/>
+        </w:rPr>
+      </w:r>
     </w:p>
     <w:p>
       <w:pPr>
@@ -2367,18 +2025,13 @@
           <w:szCs w:val="24"/>
           <w:rtl w:val="0"/>
         </w:rPr>
-        <w:t xml:space="preserve">CustomWaypointRenderer</w:t>
+        <w:t xml:space="preserve">CustomWaypointRenderer:</w:t>
       </w:r>
       <w:r>
         <w:rPr>
           <w:b/>
           <w:bCs/>
-          <w:color w:val="1b1c1d"/>
-          <w:sz w:val="24"/>
-          <w:szCs w:val="24"/>
-          <w:rtl w:val="0"/>
         </w:rPr>
-        <w:t xml:space="preserve">:</w:t>
       </w:r>
       <w:r>
         <w:rPr>
@@ -2418,7 +2071,7 @@
           <w:szCs w:val="24"/>
           <w:rtl w:val="0"/>
         </w:rPr>
-        <w:t xml:space="preserve">Primary Responsibility: Just takes care of the custom display of markers on the map</w:t>
+        <w:t xml:space="preserve">Responsabilità primaria: si occupa solo della visualizzazione personalizzata dei marcatori sulla mappa</w:t>
       </w:r>
       <w:r>
         <w:rPr>
@@ -2453,17 +2106,7 @@
           <w:szCs w:val="24"/>
           <w:rtl w:val="0"/>
         </w:rPr>
-        <w:t xml:space="preserve">Justification</w:t>
-      </w:r>
-      <w:r>
-        <w:rPr>
-          <w:color w:val="1b1c1d"/>
-          <w:sz w:val="24"/>
-          <w:szCs w:val="24"/>
-          <w:rtl w:val="0"/>
-          <w:lang w:val="it-IT"/>
-        </w:rPr>
-        <w:t xml:space="preserve">: </w:t>
+        <w:t xml:space="preserve">Giustificazione: Questa classe è stata creata per separare la logica di rendering dei waypoint dal resto de</w:t>
       </w:r>
       <w:r>
         <w:rPr>
@@ -2472,24 +2115,7 @@
           <w:szCs w:val="24"/>
           <w:rtl w:val="0"/>
         </w:rPr>
-        <w:t xml:space="preserve">This class was created to separate the waypoint rendering logic from the rest of the application, facilitating customisation and maintenance of the graphic visualisation. It encapsulates the drawing and interaction rules, improving the modularity and reusab</w:t>
-      </w:r>
-      <w:r>
-        <w:rPr>
-          <w:color w:val="1b1c1d"/>
-          <w:sz w:val="24"/>
-          <w:szCs w:val="24"/>
-          <w:rtl w:val="0"/>
-        </w:rPr>
-        <w:t xml:space="preserve">ility of the code related to the representation of data on the map.</w:t>
-      </w:r>
-      <w:r>
-        <w:rPr>
-          <w:color w:val="1b1c1d"/>
-          <w:sz w:val="24"/>
-          <w:szCs w:val="24"/>
-          <w:rtl w:val="0"/>
-        </w:rPr>
+        <w:t xml:space="preserve">ll'applicazione, facilitando la personalizzazione e il mantenimento della visualizzazione grafica. Racchiude le regole di disegno e interazione, migliorando la modularità e la riutilizzabilità del codice relativo alla rappresentazione dei dati sulla mappa.</w:t>
       </w:r>
       <w:r>
         <w:rPr>
@@ -2500,15 +2126,6 @@
         </w:rPr>
       </w:r>
       <w:r/>
-      <w:r/>
-      <w:r>
-        <w:rPr>
-          <w:color w:val="1b1c1d"/>
-          <w:sz w:val="24"/>
-          <w:szCs w:val="24"/>
-          <w:rtl w:val="0"/>
-        </w:rPr>
-      </w:r>
     </w:p>
     <w:p>
       <w:pPr>
@@ -2538,6 +2155,13 @@
       <w:r>
         <w:rPr>
           <w:highlight w:val="none"/>
+        </w:rPr>
+      </w:r>
+      <w:r>
+        <w:rPr>
+          <w:color w:val="1b1c1d"/>
+          <w:sz w:val="24"/>
+          <w:szCs w:val="24"/>
         </w:rPr>
       </w:r>
     </w:p>
@@ -2579,18 +2203,13 @@
           <w:szCs w:val="24"/>
           <w:rtl w:val="0"/>
         </w:rPr>
-        <w:t xml:space="preserve">StaticGTFSDownloader</w:t>
+        <w:t xml:space="preserve">StaticGTFSDownloader:</w:t>
       </w:r>
       <w:r>
         <w:rPr>
           <w:b/>
           <w:bCs/>
-          <w:color w:val="1b1c1d"/>
-          <w:sz w:val="24"/>
-          <w:szCs w:val="24"/>
-          <w:rtl w:val="0"/>
         </w:rPr>
-        <w:t xml:space="preserve">:</w:t>
       </w:r>
       <w:r>
         <w:rPr>
@@ -2630,7 +2249,7 @@
           <w:szCs w:val="24"/>
           <w:rtl w:val="0"/>
         </w:rPr>
-        <w:t xml:space="preserve">Primary Responsibility: </w:t>
+        <w:t xml:space="preserve">Responsabilità primaria: viene utilizzato per scaricare e s</w:t>
       </w:r>
       <w:r>
         <w:rPr>
@@ -2639,16 +2258,7 @@
           <w:szCs w:val="24"/>
           <w:rtl w:val="0"/>
         </w:rPr>
-        <w:t xml:space="preserve">It is us</w:t>
-      </w:r>
-      <w:r>
-        <w:rPr>
-          <w:color w:val="1b1c1d"/>
-          <w:sz w:val="24"/>
-          <w:szCs w:val="24"/>
-          <w:rtl w:val="0"/>
-        </w:rPr>
-        <w:t xml:space="preserve">ed to download and save static GTFS data (such as routes, stops, and trips) locally from the remoamobilità open data URL. It also handles integrity checking via the MD5 file. This process ensures that the application has access to the latest (static) data.</w:t>
+        <w:t xml:space="preserve">alvare dati GTFS statici (quali percorsi, fermate e viaggi) localmente dalla remoamobilità open data URL. Gestisce anche il controllo di integrità tramite il file MD5. Questo processo assicura che l'applicazione abbia accesso ai dati più recenti (statici).</w:t>
       </w:r>
       <w:r>
         <w:rPr>
@@ -2683,7 +2293,7 @@
           <w:szCs w:val="24"/>
           <w:rtl w:val="0"/>
         </w:rPr>
-        <w:t xml:space="preserve">Justification:</w:t>
+        <w:t xml:space="preserve">Giustificazione: Questa classe è stata creata per isolare la logica del download e della verifica dei dati sta</w:t>
       </w:r>
       <w:r>
         <w:rPr>
@@ -2692,16 +2302,7 @@
           <w:szCs w:val="24"/>
           <w:rtl w:val="0"/>
         </w:rPr>
-        <w:t xml:space="preserve">This class was created to isolate the logic of downloading and verifying static GTFS data, separating these operations from the rest of the application. It encapsulates specific data acquisition, saving and validation behaviours, facilitating the maintenanc</w:t>
-      </w:r>
-      <w:r>
-        <w:rPr>
-          <w:color w:val="1b1c1d"/>
-          <w:sz w:val="24"/>
-          <w:szCs w:val="24"/>
-          <w:rtl w:val="0"/>
-        </w:rPr>
-        <w:t xml:space="preserve">e and extension of functionalities related to the updating of GTFS data.</w:t>
+        <w:t xml:space="preserve">tici GTFS, separando queste operazioni dal resto dell'applicazione. Racchiude comportamenti specifici di acquisizione, salvataggio e convalida dei dati, facilitando la manutenzione e l'estensione delle funzionalità relative all'aggiornamento dei dati GTFS.</w:t>
       </w:r>
       <w:r>
         <w:rPr>
@@ -2747,6 +2348,7 @@
           <w:rtl w:val="0"/>
         </w:rPr>
       </w:r>
+      <w:r/>
     </w:p>
     <w:p>
       <w:pPr>
@@ -2787,18 +2389,7 @@
           <w:rtl w:val="0"/>
           <w:lang w:val="it-IT"/>
         </w:rPr>
-        <w:t xml:space="preserve">Favourites</w:t>
-      </w:r>
-      <w:r>
-        <w:rPr>
-          <w:b/>
-          <w:bCs/>
-          <w:color w:val="1b1c1d"/>
-          <w:sz w:val="24"/>
-          <w:szCs w:val="24"/>
-          <w:rtl w:val="0"/>
-        </w:rPr>
-        <w:t xml:space="preserve">:</w:t>
+        <w:t xml:space="preserve">Favoriti:</w:t>
       </w:r>
       <w:r>
         <w:rPr>
@@ -2844,17 +2435,7 @@
           <w:szCs w:val="24"/>
           <w:rtl w:val="0"/>
         </w:rPr>
-        <w:t xml:space="preserve">Primary Responsibility:</w:t>
-      </w:r>
-      <w:r>
-        <w:rPr>
-          <w:color w:val="1b1c1d"/>
-          <w:sz w:val="24"/>
-          <w:szCs w:val="24"/>
-          <w:rtl w:val="0"/>
-          <w:lang w:val="it-IT"/>
-        </w:rPr>
-        <w:t xml:space="preserve"> </w:t>
+        <w:t xml:space="preserve">Responsabilità primaria: gestisce l'archiviazione, il recupero e la </w:t>
       </w:r>
       <w:r>
         <w:rPr>
@@ -2863,16 +2444,7 @@
           <w:szCs w:val="24"/>
           <w:rtl w:val="0"/>
         </w:rPr>
-        <w:t xml:space="preserve">Manages the storage, retrieval and modification of user favourites, such as stops, or selected routes. Provides methods for adding, removing and checking the presence of items among the favourites, ensuring quick access to the information most used by the u</w:t>
-      </w:r>
-      <w:r>
-        <w:rPr>
-          <w:color w:val="1b1c1d"/>
-          <w:sz w:val="24"/>
-          <w:szCs w:val="24"/>
-          <w:rtl w:val="0"/>
-        </w:rPr>
-        <w:t xml:space="preserve">ser.</w:t>
+        <w:t xml:space="preserve">modifica dei preferiti degli utenti, come le fermate o i percorsi selezionati. Fornisce metodi per l'aggiunta, la rimozione e il controllo della presenza di elementi tra i favoriti, garantendo un rapido accesso alle informazioni più utilizzate dall'utente.</w:t>
       </w:r>
       <w:r>
         <w:rPr>
@@ -2907,7 +2479,7 @@
           <w:szCs w:val="24"/>
           <w:rtl w:val="0"/>
         </w:rPr>
-        <w:t xml:space="preserve">Justification:</w:t>
+        <w:t xml:space="preserve">Giustificazione: Questa classe è stata creata per isolare la logica relativa ai preferiti, separando </w:t>
       </w:r>
       <w:r>
         <w:rPr>
@@ -2916,33 +2488,13 @@
           <w:szCs w:val="24"/>
           <w:rtl w:val="0"/>
         </w:rPr>
-        <w:t xml:space="preserve"> This class was created to isolate the logic related to favourites, separating the management of user preferences from the rest of the application. It encapsulates specific data (list of favourites) and behaviours (add, remove, check), facilitating the main</w:t>
+        <w:t xml:space="preserve">la gestione delle preferenze dell'utente dal resto dell'applicazione. Incapsula dati specifici (elenco dei preferiti) e comportamenti (aggiungere, rimuovere, controllare), facilitando il mantenimento e l'estensione delle funzionalità relative ai preferiti.</w:t>
       </w:r>
-      <w:r>
-        <w:rPr>
-          <w:color w:val="1b1c1d"/>
-          <w:sz w:val="24"/>
-          <w:szCs w:val="24"/>
-          <w:rtl w:val="0"/>
-        </w:rPr>
-        <w:t xml:space="preserve">tenance and extension of functionality related to favourites.</w:t>
-      </w:r>
-      <w:r>
-        <w:rPr>
-          <w:color w:val="1b1c1d"/>
-          <w:sz w:val="24"/>
-          <w:szCs w:val="24"/>
-          <w:rtl w:val="0"/>
-        </w:rPr>
-      </w:r>
-      <w:r/>
-      <w:r/>
       <w:r>
         <w:rPr>
           <w:rtl w:val="0"/>
         </w:rPr>
       </w:r>
-      <w:r/>
       <w:r/>
     </w:p>
     <w:p>
@@ -2981,10 +2533,11 @@
           <w:rtl w:val="0"/>
         </w:rPr>
       </w:r>
+      <w:r/>
     </w:p>
     <w:p>
       <w:pPr>
-        <w:pStyle w:val="927"/>
+        <w:pStyle w:val="933"/>
         <w:keepNext w:val="false"/>
         <w:keepLines w:val="false"/>
         <w:pBdr>
@@ -3015,7 +2568,7 @@
           <w:szCs w:val="24"/>
           <w:rtl w:val="0"/>
         </w:rPr>
-        <w:t xml:space="preserve">2.2 Encapsulation</w:t>
+        <w:t xml:space="preserve">2.2 Incapsulamento</w:t>
       </w:r>
       <w:r>
         <w:rPr>
@@ -3057,7 +2610,7 @@
           <w:szCs w:val="24"/>
           <w:rtl w:val="0"/>
         </w:rPr>
-        <w:t xml:space="preserve">How is data hidden/protected within your classes?</w:t>
+        <w:t xml:space="preserve">Come sono i dati nascosti/protetti all'interno delle vostre classi?</w:t>
       </w:r>
       <w:r/>
     </w:p>
@@ -3085,7 +2638,7 @@
           <w:shd w:val="clear" w:color="auto" w:fill="e9eef6"/>
           <w:rtl w:val="0"/>
         </w:rPr>
-        <w:t xml:space="preserve">[e.g., All instance variables are declared as private/protected.]</w:t>
+        <w:t xml:space="preserve">[per esempio, tutte le variabili di istanza sono dichiarate private/protette. ]</w:t>
       </w:r>
       <w:r/>
     </w:p>
@@ -3112,7 +2665,7 @@
           <w:szCs w:val="24"/>
           <w:rtl w:val="0"/>
         </w:rPr>
-        <w:t xml:space="preserve">How is access to data controlled?</w:t>
+        <w:t xml:space="preserve">Come viene controllato l'accesso ai dati?</w:t>
       </w:r>
       <w:r/>
     </w:p>
@@ -3140,7 +2693,7 @@
           <w:shd w:val="clear" w:color="auto" w:fill="e9eef6"/>
           <w:rtl w:val="0"/>
         </w:rPr>
-        <w:t xml:space="preserve">[e.g., Through public getter and setter methods for controlled modification.]</w:t>
+        <w:t xml:space="preserve">[per esempio, attraverso metodi pubblici getter e setter per la modifica controllata. ]</w:t>
       </w:r>
       <w:r/>
     </w:p>
@@ -3167,7 +2720,7 @@
           <w:szCs w:val="24"/>
           <w:rtl w:val="0"/>
         </w:rPr>
-        <w:t xml:space="preserve">Benefits Achieved:</w:t>
+        <w:t xml:space="preserve">Benefici conseguiti:</w:t>
       </w:r>
       <w:r/>
     </w:p>
@@ -3195,13 +2748,13 @@
           <w:shd w:val="clear" w:color="auto" w:fill="e9eef6"/>
           <w:rtl w:val="0"/>
         </w:rPr>
-        <w:t xml:space="preserve">[e.g., Prevents direct manipulation of internal state, reduces coupling, makes code easier to maintain.]</w:t>
+        <w:t xml:space="preserve">[per esempio, impedisce la manipolazione diretta dello stato interno, riduce l'accoppiamento, rende il codice più facile da mantenere. ]</w:t>
       </w:r>
       <w:r/>
     </w:p>
     <w:p>
       <w:pPr>
-        <w:pStyle w:val="927"/>
+        <w:pStyle w:val="933"/>
         <w:keepNext w:val="false"/>
         <w:keepLines w:val="false"/>
         <w:pBdr>
@@ -3232,7 +2785,7 @@
           <w:szCs w:val="24"/>
           <w:rtl w:val="0"/>
         </w:rPr>
-        <w:t xml:space="preserve">2.3 Inheritance (If Applicable)</w:t>
+        <w:t xml:space="preserve">2.3 Successione (se applicabile)</w:t>
       </w:r>
       <w:r>
         <w:rPr>
@@ -3274,13 +2827,13 @@
           <w:szCs w:val="24"/>
           <w:rtl w:val="0"/>
         </w:rPr>
-        <w:t xml:space="preserve">Identify t</w:t>
+        <w:t xml:space="preserve">Identificare le</w:t>
       </w:r>
       <w:r>
         <w:rPr>
           <w:rtl w:val="0"/>
         </w:rPr>
-        <w:t xml:space="preserve">he main </w:t>
+        <w:t xml:space="preserve"> principali classi di</w:t>
       </w:r>
       <w:r>
         <w:rPr>
@@ -3289,7 +2842,7 @@
           <w:szCs w:val="24"/>
           <w:rtl w:val="0"/>
         </w:rPr>
-        <w:t xml:space="preserve">Base Class(es) and Derived Class(es):</w:t>
+        <w:t xml:space="preserve"> base e le classi derivate:</w:t>
       </w:r>
       <w:r/>
     </w:p>
@@ -3317,7 +2870,7 @@
           <w:shd w:val="clear" w:color="auto" w:fill="e9eef6"/>
           <w:rtl w:val="0"/>
         </w:rPr>
-        <w:t xml:space="preserve">[e.g., Base Class: Animal, Derived Classes: Dog, Cat]</w:t>
+        <w:t xml:space="preserve">[per esempio, classe di base: animale, classi derivate: cane, gatto]</w:t>
       </w:r>
       <w:r/>
     </w:p>
@@ -3344,13 +2897,13 @@
           <w:szCs w:val="24"/>
           <w:rtl w:val="0"/>
         </w:rPr>
-        <w:t xml:space="preserve">Justify </w:t>
+        <w:t xml:space="preserve">Giustificarne</w:t>
       </w:r>
       <w:r>
         <w:rPr>
           <w:rtl w:val="0"/>
         </w:rPr>
-        <w:t xml:space="preserve">their </w:t>
+        <w:t xml:space="preserve"> l'uso</w:t>
       </w:r>
       <w:r>
         <w:rPr>
@@ -3359,7 +2912,7 @@
           <w:szCs w:val="24"/>
           <w:rtl w:val="0"/>
         </w:rPr>
-        <w:t xml:space="preserve">use over composition:</w:t>
+        <w:t xml:space="preserve"> sulla composizione:</w:t>
       </w:r>
       <w:r/>
     </w:p>
@@ -3387,13 +2940,13 @@
           <w:shd w:val="clear" w:color="auto" w:fill="e9eef6"/>
           <w:rtl w:val="0"/>
         </w:rPr>
-        <w:t xml:space="preserve">[Why was inheritance the right choice here? Did it promote code reuse for common behavior or attributes?]</w:t>
+        <w:t xml:space="preserve">[Perché l'eredità era la scelta giusta qui? Ha promosso il riutilizzo del codice per comportamenti o attributi comuni? ]</w:t>
       </w:r>
       <w:r/>
     </w:p>
     <w:p>
       <w:pPr>
-        <w:pStyle w:val="927"/>
+        <w:pStyle w:val="933"/>
         <w:keepNext w:val="false"/>
         <w:keepLines w:val="false"/>
         <w:pBdr>
@@ -3424,7 +2977,7 @@
           <w:szCs w:val="24"/>
           <w:rtl w:val="0"/>
         </w:rPr>
-        <w:t xml:space="preserve">2.4 Polymorphism (If Applicable)</w:t>
+        <w:t xml:space="preserve">2.4 Polimorfismo (se applicabile)</w:t>
       </w:r>
       <w:r>
         <w:rPr>
@@ -3466,13 +3019,13 @@
           <w:szCs w:val="24"/>
           <w:rtl w:val="0"/>
         </w:rPr>
-        <w:t xml:space="preserve">Provide </w:t>
+        <w:t xml:space="preserve">Fornire</w:t>
       </w:r>
       <w:r>
         <w:rPr>
           <w:rtl w:val="0"/>
         </w:rPr>
-        <w:t xml:space="preserve">the main uses </w:t>
+        <w:t xml:space="preserve"> gli usi principali</w:t>
       </w:r>
       <w:r>
         <w:rPr>
@@ -3481,7 +3034,7 @@
           <w:szCs w:val="24"/>
           <w:rtl w:val="0"/>
         </w:rPr>
-        <w:t xml:space="preserve">of polymorphism in your code:</w:t>
+        <w:t xml:space="preserve"> del polimorfismo nel codice:</w:t>
       </w:r>
       <w:r/>
     </w:p>
@@ -3509,13 +3062,13 @@
           <w:shd w:val="clear" w:color="auto" w:fill="e9eef6"/>
           <w:rtl w:val="0"/>
         </w:rPr>
-        <w:t xml:space="preserve">[e.g., A method like 'display()' defined in a base class and overridden in derived classes; or method overloading.]</w:t>
+        <w:t xml:space="preserve">[es., un metodo come 'display()' definito in una classe di base e sovrascritto nelle classi derivate; o sovraccarico del metodo. ]</w:t>
       </w:r>
       <w:r/>
     </w:p>
     <w:p>
       <w:pPr>
-        <w:pStyle w:val="927"/>
+        <w:pStyle w:val="933"/>
         <w:keepNext w:val="false"/>
         <w:keepLines w:val="false"/>
         <w:pBdr>
@@ -3546,7 +3099,7 @@
           <w:szCs w:val="24"/>
           <w:rtl w:val="0"/>
         </w:rPr>
-        <w:t xml:space="preserve">2.5 Abstraction (If Applicable)</w:t>
+        <w:t xml:space="preserve">2.5 Astrazione (se applicabile)</w:t>
       </w:r>
       <w:r>
         <w:rPr>
@@ -3588,7 +3141,7 @@
           <w:szCs w:val="24"/>
           <w:rtl w:val="0"/>
         </w:rPr>
-        <w:t xml:space="preserve">Explain how you used abstract classes or interfaces:</w:t>
+        <w:t xml:space="preserve">Spiegare come sono state utilizzate le classi o le interfacce astratte:</w:t>
       </w:r>
       <w:r/>
     </w:p>
@@ -3616,7 +3169,7 @@
           <w:shd w:val="clear" w:color="auto" w:fill="e9eef6"/>
           <w:rtl w:val="0"/>
         </w:rPr>
-        <w:t xml:space="preserve">[e.g., An interface 'IDataSource' defines methods like 'read()' and 'write()' without specifying implementation details.]</w:t>
+        <w:t xml:space="preserve">[per esempio, un'interfaccia 'IDataSource' definisce metodi come 'read()' e 'write()' senza specificare dettagli di implementazione. ]</w:t>
       </w:r>
       <w:r/>
     </w:p>
@@ -3643,7 +3196,7 @@
           <w:szCs w:val="24"/>
           <w:rtl w:val="0"/>
         </w:rPr>
-        <w:t xml:space="preserve">Why were certain details hidden?</w:t>
+        <w:t xml:space="preserve">Perché alcuni dettagli sono stati nascosti?</w:t>
       </w:r>
       <w:r/>
     </w:p>
@@ -3671,13 +3224,13 @@
           <w:shd w:val="clear" w:color="auto" w:fill="e9eef6"/>
           <w:rtl w:val="0"/>
         </w:rPr>
-        <w:t xml:space="preserve">[e.g., To focus on essential functionalities and allow different concrete implementations (e.g., FileDataSource, DatabaseDataSource).]</w:t>
+        <w:t xml:space="preserve">[es., concentrarsi sulle funzionalità essenziali e consentire diverse implementazioni concrete (ad esempio, FileDataSource, DatabaseDataSource). ]</w:t>
       </w:r>
       <w:r/>
     </w:p>
     <w:p>
       <w:pPr>
-        <w:pStyle w:val="927"/>
+        <w:pStyle w:val="933"/>
         <w:keepNext w:val="false"/>
         <w:keepLines w:val="false"/>
         <w:pBdr>
@@ -3708,7 +3261,7 @@
           <w:szCs w:val="24"/>
           <w:rtl w:val="0"/>
         </w:rPr>
-        <w:t xml:space="preserve">2.6 Design Patterns (If Applicable)</w:t>
+        <w:t xml:space="preserve">2.6 Schemi di progettazione (se applicabile)</w:t>
       </w:r>
       <w:r>
         <w:rPr>
@@ -3750,13 +3303,13 @@
           <w:szCs w:val="24"/>
           <w:rtl w:val="0"/>
         </w:rPr>
-        <w:t xml:space="preserve">Mention </w:t>
+        <w:t xml:space="preserve">Indicare</w:t>
       </w:r>
       <w:r>
         <w:rPr>
           <w:rtl w:val="0"/>
         </w:rPr>
-        <w:t xml:space="preserve">which </w:t>
+        <w:t xml:space="preserve"> quali modelli di</w:t>
       </w:r>
       <w:r>
         <w:rPr>
@@ -3765,7 +3318,7 @@
           <w:szCs w:val="24"/>
           <w:rtl w:val="0"/>
         </w:rPr>
-        <w:t xml:space="preserve">design patterns were applied:</w:t>
+        <w:t xml:space="preserve"> progetto sono stati applicati:</w:t>
       </w:r>
       <w:r/>
     </w:p>
@@ -3793,7 +3346,7 @@
           <w:shd w:val="clear" w:color="auto" w:fill="e9eef6"/>
           <w:rtl w:val="0"/>
         </w:rPr>
-        <w:t xml:space="preserve">[e.g., Singleton, Factory, Observer, Strategy]</w:t>
+        <w:t xml:space="preserve">[es., Singleton, fabbrica, osservatore, strategia]</w:t>
       </w:r>
       <w:r/>
     </w:p>
@@ -3820,7 +3373,7 @@
           <w:szCs w:val="24"/>
           <w:rtl w:val="0"/>
         </w:rPr>
-        <w:t xml:space="preserve">Explain </w:t>
+        <w:t xml:space="preserve">Spiegare</w:t>
       </w:r>
       <w:r>
         <w:rPr>
@@ -3830,7 +3383,7 @@
           <w:szCs w:val="24"/>
           <w:rtl w:val="0"/>
         </w:rPr>
-        <w:t xml:space="preserve">why</w:t>
+        <w:t xml:space="preserve"> il modello</w:t>
       </w:r>
       <w:r>
         <w:rPr>
@@ -3839,7 +3392,7 @@
           <w:szCs w:val="24"/>
           <w:rtl w:val="0"/>
         </w:rPr>
-        <w:t xml:space="preserve"> each pattern was chosen:</w:t>
+        <w:t xml:space="preserve"> scelto:</w:t>
       </w:r>
       <w:r/>
     </w:p>
@@ -3867,13 +3420,13 @@
           <w:shd w:val="clear" w:color="auto" w:fill="e9eef6"/>
           <w:rtl w:val="0"/>
         </w:rPr>
-        <w:t xml:space="preserve">[e.g., Singleton for ensuring only one instance of a Logger class; Factory for creating different types of reports based on user input.]</w:t>
+        <w:t xml:space="preserve">[per esempio, Singleton per garantire solo un'istanza di una classe Logger; Fabbrica per la creazione di diversi tipi di rapporti in base all'input dell'utente. ]</w:t>
       </w:r>
       <w:r/>
     </w:p>
     <w:p>
       <w:pPr>
-        <w:pStyle w:val="926"/>
+        <w:pStyle w:val="932"/>
         <w:keepNext w:val="false"/>
         <w:keepLines w:val="false"/>
         <w:pBdr>
@@ -3904,7 +3457,7 @@
           <w:szCs w:val="30"/>
           <w:rtl w:val="0"/>
         </w:rPr>
-        <w:t xml:space="preserve">3. Architectural &amp; Project Management Considerations</w:t>
+        <w:t xml:space="preserve">3. Considerazioni architettoniche e di gestione del progetto</w:t>
       </w:r>
       <w:r>
         <w:rPr>
@@ -3925,7 +3478,7 @@
     </w:p>
     <w:p>
       <w:pPr>
-        <w:pStyle w:val="927"/>
+        <w:pStyle w:val="933"/>
         <w:keepNext w:val="false"/>
         <w:keepLines w:val="false"/>
         <w:pBdr>
@@ -3956,7 +3509,7 @@
           <w:szCs w:val="24"/>
           <w:rtl w:val="0"/>
         </w:rPr>
-        <w:t xml:space="preserve">3.1 Scalability</w:t>
+        <w:t xml:space="preserve">3.1 Scalabilità</w:t>
       </w:r>
       <w:r>
         <w:rPr>
@@ -3998,7 +3551,7 @@
           <w:szCs w:val="24"/>
           <w:rtl w:val="0"/>
         </w:rPr>
-        <w:t xml:space="preserve">How does your design account for potential future growth?</w:t>
+        <w:t xml:space="preserve">In che modo il vostro progetto tiene conto della potenziale crescita futura?</w:t>
       </w:r>
       <w:r/>
     </w:p>
@@ -4026,13 +3579,23 @@
           <w:shd w:val="clear" w:color="auto" w:fill="e9eef6"/>
           <w:rtl w:val="0"/>
         </w:rPr>
-        <w:t xml:space="preserve">[e.g., Modular design allows adding new features without rebuilding the whole system; separation of data logic from UI logic; considerations for handling more users or larger data volumes (even if not implemented).]</w:t>
+        <w:t xml:space="preserve">[ad esempio, il design </w:t>
+      </w:r>
+      <w:r>
+        <w:rPr>
+          <w:color w:val="575b5f"/>
+          <w:sz w:val="21"/>
+          <w:szCs w:val="21"/>
+          <w:shd w:val="clear" w:color="auto" w:fill="e9eef6"/>
+          <w:rtl w:val="0"/>
+        </w:rPr>
+        <w:t xml:space="preserve">modulare consente di aggiungere nuove funzionalità senza ricostruire l'intero sistema; separazione della logica dei dati dalla logica del l'interfaccia utente; considerazioni per gestire più utenti o volumi di dati più grandi (anche se non implementati). ]</w:t>
       </w:r>
       <w:r/>
     </w:p>
     <w:p>
       <w:pPr>
-        <w:pStyle w:val="927"/>
+        <w:pStyle w:val="933"/>
         <w:keepNext w:val="false"/>
         <w:keepLines w:val="false"/>
         <w:pBdr>
@@ -4063,7 +3626,7 @@
           <w:szCs w:val="24"/>
           <w:rtl w:val="0"/>
         </w:rPr>
-        <w:t xml:space="preserve">3.2 Maintainability</w:t>
+        <w:t xml:space="preserve">3.2 Manutenibilità</w:t>
       </w:r>
       <w:r>
         <w:rPr>
@@ -4105,7 +3668,7 @@
           <w:szCs w:val="24"/>
           <w:rtl w:val="0"/>
         </w:rPr>
-        <w:t xml:space="preserve">Describe aspects of your code that promote maintainability:</w:t>
+        <w:t xml:space="preserve">Descrivi gli aspetti del tuo codice che promuovono la manutenzione:</w:t>
       </w:r>
       <w:r/>
     </w:p>
@@ -4133,7 +3696,7 @@
           <w:shd w:val="clear" w:color="auto" w:fill="e9eef6"/>
           <w:rtl w:val="0"/>
         </w:rPr>
-        <w:t xml:space="preserve">[e.g., Clear variable/method naming conventions, code comments, consistent formatting, small and focused methods, clear separation of concerns.]</w:t>
+        <w:t xml:space="preserve">[es., chiare convenzioni di denominazione variabile/metodo, commenti di codice, formattazione coerente, metodi piccoli e mirati, chiara separazione delle preoccupazioni. ]</w:t>
       </w:r>
       <w:r/>
     </w:p>
@@ -4160,7 +3723,7 @@
           <w:szCs w:val="24"/>
           <w:rtl w:val="0"/>
         </w:rPr>
-        <w:t xml:space="preserve">How easy would it be for a new developer to understand and modify your code?</w:t>
+        <w:t xml:space="preserve">Quanto sarebbe facile per un nuovo sviluppatore capire e modificare il tuo codice?</w:t>
       </w:r>
       <w:r/>
     </w:p>
@@ -4188,13 +3751,13 @@
           <w:shd w:val="clear" w:color="auto" w:fill="e9eef6"/>
           <w:rtl w:val="0"/>
         </w:rPr>
-        <w:t xml:space="preserve">[Self-assessment: What makes it easy/hard? What documentation exists?]</w:t>
+        <w:t xml:space="preserve">[Autovalutazione: cosa rende facile/difficile? Quale documentazione esiste? ]</w:t>
       </w:r>
       <w:r/>
     </w:p>
     <w:p>
       <w:pPr>
-        <w:pStyle w:val="927"/>
+        <w:pStyle w:val="933"/>
         <w:keepNext w:val="false"/>
         <w:keepLines w:val="false"/>
         <w:pBdr>
@@ -4225,7 +3788,7 @@
           <w:szCs w:val="24"/>
           <w:rtl w:val="0"/>
         </w:rPr>
-        <w:t xml:space="preserve">3.3 Testability</w:t>
+        <w:t xml:space="preserve">3.3 Possibilità di verifica</w:t>
       </w:r>
       <w:r>
         <w:rPr>
@@ -4267,7 +3830,7 @@
           <w:szCs w:val="24"/>
           <w:rtl w:val="0"/>
         </w:rPr>
-        <w:t xml:space="preserve">How does your design facilitate testing?</w:t>
+        <w:t xml:space="preserve">In che modo il vostro progetto facilita le prove?</w:t>
       </w:r>
       <w:r/>
     </w:p>
@@ -4295,7 +3858,7 @@
           <w:shd w:val="clear" w:color="auto" w:fill="e9eef6"/>
           <w:rtl w:val="0"/>
         </w:rPr>
-        <w:t xml:space="preserve">[e.g., Classes have clear responsibilities, making unit testing easier; dependencies are managed (e.g., no direct database calls in UI classes).]</w:t>
+        <w:t xml:space="preserve">[es., le classi hanno responsabilità chiare, rendendo più facile la prova di unità; le dipendenze sono gestite (ad esempio nessuna chiamata di database diretto nelle classi UI). ]</w:t>
       </w:r>
       <w:r/>
     </w:p>
@@ -4322,7 +3885,7 @@
           <w:szCs w:val="24"/>
           <w:rtl w:val="0"/>
         </w:rPr>
-        <w:t xml:space="preserve">What types of tests were considered (even if not written)?</w:t>
+        <w:t xml:space="preserve">Quali tipi di test sono stati presi in considerazione (anche se non scritti)?</w:t>
       </w:r>
       <w:r/>
     </w:p>
@@ -4350,13 +3913,13 @@
           <w:shd w:val="clear" w:color="auto" w:fill="e9eef6"/>
           <w:rtl w:val="0"/>
         </w:rPr>
-        <w:t xml:space="preserve">[e.g., Unit tests for individual methods, integration tests for interactions between components.]</w:t>
+        <w:t xml:space="preserve">[es., test unitari per i singoli metodi, test di integrazione per le interazioni tra componenti. ]</w:t>
       </w:r>
       <w:r/>
     </w:p>
     <w:p>
       <w:pPr>
-        <w:pStyle w:val="926"/>
+        <w:pStyle w:val="932"/>
         <w:keepNext w:val="false"/>
         <w:keepLines w:val="false"/>
         <w:pBdr>
@@ -4387,7 +3950,7 @@
           <w:szCs w:val="30"/>
           <w:rtl w:val="0"/>
         </w:rPr>
-        <w:t xml:space="preserve">Conclusion</w:t>
+        <w:t xml:space="preserve">Conclusione</w:t>
       </w:r>
       <w:r>
         <w:rPr>
@@ -7620,7 +7183,7 @@
         <w:spacing/>
         <w:ind w:hanging="360" w:left="1440"/>
       </w:pPr>
-      <w:pStyle w:val="923"/>
+      <w:pStyle w:val="929"/>
       <w:rPr>
         <w:u w:val="none"/>
       </w:rPr>
@@ -8125,7 +7688,7 @@
         <w:color w:val="1b1c1d"/>
         <w:sz w:val="24"/>
         <w:szCs w:val="24"/>
-        <w:lang w:val="en" w:eastAsia="zh-CN" w:bidi="ar-SA"/>
+        <w:lang w:val="it" w:eastAsia="it" w:bidi="it"/>
       </w:rPr>
     </w:rPrDefault>
     <w:pPrDefault>
@@ -8275,7 +7838,7 @@
     <w:lsdException w:name="Bibliography" w:uiPriority="37"/>
     <w:lsdException w:name="TOC Heading" w:uiPriority="39" w:qFormat="1"/>
   </w:latentStyles>
-  <w:style w:type="table" w:styleId="743" w:default="1">
+  <w:style w:type="table" w:styleId="749" w:default="1">
     <w:name w:val="Normal Table"/>
     <w:uiPriority w:val="99"/>
     <w:semiHidden/>
@@ -8468,9 +8031,9 @@
       </w:tcPr>
     </w:tblStylePr>
   </w:style>
-  <w:style w:type="table" w:styleId="744">
+  <w:style w:type="table" w:styleId="750">
     <w:name w:val="Table Grid"/>
-    <w:basedOn w:val="743"/>
+    <w:basedOn w:val="749"/>
     <w:uiPriority w:val="59"/>
     <w:pPr>
       <w:pBdr/>
@@ -8667,9 +8230,9 @@
       </w:tcPr>
     </w:tblStylePr>
   </w:style>
-  <w:style w:type="table" w:styleId="745">
+  <w:style w:type="table" w:styleId="751">
     <w:name w:val="Table Grid Light"/>
-    <w:basedOn w:val="743"/>
+    <w:basedOn w:val="749"/>
     <w:uiPriority w:val="59"/>
     <w:pPr>
       <w:pBdr/>
@@ -8866,9 +8429,9 @@
       </w:tcPr>
     </w:tblStylePr>
   </w:style>
-  <w:style w:type="table" w:styleId="746">
+  <w:style w:type="table" w:styleId="752">
     <w:name w:val="Plain Table 1"/>
-    <w:basedOn w:val="743"/>
+    <w:basedOn w:val="749"/>
     <w:uiPriority w:val="59"/>
     <w:pPr>
       <w:pBdr/>
@@ -9091,9 +8654,9 @@
       </w:tcPr>
     </w:tblStylePr>
   </w:style>
-  <w:style w:type="table" w:styleId="747">
+  <w:style w:type="table" w:styleId="753">
     <w:name w:val="Plain Table 2"/>
-    <w:basedOn w:val="743"/>
+    <w:basedOn w:val="749"/>
     <w:uiPriority w:val="59"/>
     <w:pPr>
       <w:pBdr/>
@@ -9324,9 +8887,9 @@
       </w:tcPr>
     </w:tblStylePr>
   </w:style>
-  <w:style w:type="table" w:styleId="748">
+  <w:style w:type="table" w:styleId="754">
     <w:name w:val="Plain Table 3"/>
-    <w:basedOn w:val="743"/>
+    <w:basedOn w:val="749"/>
     <w:uiPriority w:val="99"/>
     <w:pPr>
       <w:pBdr/>
@@ -9554,9 +9117,9 @@
       </w:tcPr>
     </w:tblStylePr>
   </w:style>
-  <w:style w:type="table" w:styleId="749">
+  <w:style w:type="table" w:styleId="755">
     <w:name w:val="Plain Table 4"/>
-    <w:basedOn w:val="743"/>
+    <w:basedOn w:val="749"/>
     <w:uiPriority w:val="99"/>
     <w:pPr>
       <w:pBdr/>
@@ -9770,9 +9333,9 @@
       </w:tcPr>
     </w:tblStylePr>
   </w:style>
-  <w:style w:type="table" w:styleId="750">
+  <w:style w:type="table" w:styleId="756">
     <w:name w:val="Plain Table 5"/>
-    <w:basedOn w:val="743"/>
+    <w:basedOn w:val="749"/>
     <w:uiPriority w:val="99"/>
     <w:pPr>
       <w:pBdr/>
@@ -10003,9 +9566,9 @@
       </w:tcPr>
     </w:tblStylePr>
   </w:style>
-  <w:style w:type="table" w:styleId="751">
+  <w:style w:type="table" w:styleId="757">
     <w:name w:val="Grid Table 1 Light"/>
-    <w:basedOn w:val="743"/>
+    <w:basedOn w:val="749"/>
     <w:uiPriority w:val="99"/>
     <w:pPr>
       <w:pBdr/>
@@ -10226,9 +9789,9 @@
       </w:tcPr>
     </w:tblStylePr>
   </w:style>
-  <w:style w:type="table" w:styleId="752">
+  <w:style w:type="table" w:styleId="758">
     <w:name w:val="Grid Table 1 Light - Accent 1"/>
-    <w:basedOn w:val="743"/>
+    <w:basedOn w:val="749"/>
     <w:uiPriority w:val="99"/>
     <w:pPr>
       <w:pBdr/>
@@ -10449,9 +10012,9 @@
       </w:tcPr>
     </w:tblStylePr>
   </w:style>
-  <w:style w:type="table" w:styleId="753">
+  <w:style w:type="table" w:styleId="759">
     <w:name w:val="Grid Table 1 Light - Accent 2"/>
-    <w:basedOn w:val="743"/>
+    <w:basedOn w:val="749"/>
     <w:uiPriority w:val="99"/>
     <w:pPr>
       <w:pBdr/>
@@ -10672,9 +10235,9 @@
       </w:tcPr>
     </w:tblStylePr>
   </w:style>
-  <w:style w:type="table" w:styleId="754">
+  <w:style w:type="table" w:styleId="760">
     <w:name w:val="Grid Table 1 Light - Accent 3"/>
-    <w:basedOn w:val="743"/>
+    <w:basedOn w:val="749"/>
     <w:uiPriority w:val="99"/>
     <w:pPr>
       <w:pBdr/>
@@ -10895,9 +10458,9 @@
       </w:tcPr>
     </w:tblStylePr>
   </w:style>
-  <w:style w:type="table" w:styleId="755">
+  <w:style w:type="table" w:styleId="761">
     <w:name w:val="Grid Table 1 Light - Accent 4"/>
-    <w:basedOn w:val="743"/>
+    <w:basedOn w:val="749"/>
     <w:uiPriority w:val="99"/>
     <w:pPr>
       <w:pBdr/>
@@ -11118,9 +10681,9 @@
       </w:tcPr>
     </w:tblStylePr>
   </w:style>
-  <w:style w:type="table" w:styleId="756">
+  <w:style w:type="table" w:styleId="762">
     <w:name w:val="Grid Table 1 Light - Accent 5"/>
-    <w:basedOn w:val="743"/>
+    <w:basedOn w:val="749"/>
     <w:uiPriority w:val="99"/>
     <w:pPr>
       <w:pBdr/>
@@ -11341,9 +10904,9 @@
       </w:tcPr>
     </w:tblStylePr>
   </w:style>
-  <w:style w:type="table" w:styleId="757">
+  <w:style w:type="table" w:styleId="763">
     <w:name w:val="Grid Table 1 Light - Accent 6"/>
-    <w:basedOn w:val="743"/>
+    <w:basedOn w:val="749"/>
     <w:uiPriority w:val="99"/>
     <w:pPr>
       <w:pBdr/>
@@ -11564,9 +11127,9 @@
       </w:tcPr>
     </w:tblStylePr>
   </w:style>
-  <w:style w:type="table" w:styleId="758">
+  <w:style w:type="table" w:styleId="764">
     <w:name w:val="Grid Table 2"/>
-    <w:basedOn w:val="743"/>
+    <w:basedOn w:val="749"/>
     <w:uiPriority w:val="99"/>
     <w:pPr>
       <w:pBdr/>
@@ -11796,9 +11359,9 @@
       </w:tcPr>
     </w:tblStylePr>
   </w:style>
-  <w:style w:type="table" w:styleId="759">
+  <w:style w:type="table" w:styleId="765">
     <w:name w:val="Grid Table 2 - Accent 1"/>
-    <w:basedOn w:val="743"/>
+    <w:basedOn w:val="749"/>
     <w:uiPriority w:val="99"/>
     <w:pPr>
       <w:pBdr/>
@@ -12028,9 +11591,9 @@
       </w:tcPr>
     </w:tblStylePr>
   </w:style>
-  <w:style w:type="table" w:styleId="760">
+  <w:style w:type="table" w:styleId="766">
     <w:name w:val="Grid Table 2 - Accent 2"/>
-    <w:basedOn w:val="743"/>
+    <w:basedOn w:val="749"/>
     <w:uiPriority w:val="99"/>
     <w:pPr>
       <w:pBdr/>
@@ -12260,9 +11823,9 @@
       </w:tcPr>
     </w:tblStylePr>
   </w:style>
-  <w:style w:type="table" w:styleId="761">
+  <w:style w:type="table" w:styleId="767">
     <w:name w:val="Grid Table 2 - Accent 3"/>
-    <w:basedOn w:val="743"/>
+    <w:basedOn w:val="749"/>
     <w:uiPriority w:val="99"/>
     <w:pPr>
       <w:pBdr/>
@@ -12492,9 +12055,9 @@
       </w:tcPr>
     </w:tblStylePr>
   </w:style>
-  <w:style w:type="table" w:styleId="762">
+  <w:style w:type="table" w:styleId="768">
     <w:name w:val="Grid Table 2 - Accent 4"/>
-    <w:basedOn w:val="743"/>
+    <w:basedOn w:val="749"/>
     <w:uiPriority w:val="99"/>
     <w:pPr>
       <w:pBdr/>
@@ -12724,9 +12287,9 @@
       </w:tcPr>
     </w:tblStylePr>
   </w:style>
-  <w:style w:type="table" w:styleId="763">
+  <w:style w:type="table" w:styleId="769">
     <w:name w:val="Grid Table 2 - Accent 5"/>
-    <w:basedOn w:val="743"/>
+    <w:basedOn w:val="749"/>
     <w:uiPriority w:val="99"/>
     <w:pPr>
       <w:pBdr/>
@@ -12956,9 +12519,9 @@
       </w:tcPr>
     </w:tblStylePr>
   </w:style>
-  <w:style w:type="table" w:styleId="764">
+  <w:style w:type="table" w:styleId="770">
     <w:name w:val="Grid Table 2 - Accent 6"/>
-    <w:basedOn w:val="743"/>
+    <w:basedOn w:val="749"/>
     <w:uiPriority w:val="99"/>
     <w:pPr>
       <w:pBdr/>
@@ -13188,9 +12751,9 @@
       </w:tcPr>
     </w:tblStylePr>
   </w:style>
-  <w:style w:type="table" w:styleId="765">
+  <w:style w:type="table" w:styleId="771">
     <w:name w:val="Grid Table 3"/>
-    <w:basedOn w:val="743"/>
+    <w:basedOn w:val="749"/>
     <w:uiPriority w:val="99"/>
     <w:pPr>
       <w:pBdr/>
@@ -13433,9 +12996,9 @@
       </w:tcPr>
     </w:tblStylePr>
   </w:style>
-  <w:style w:type="table" w:styleId="766">
+  <w:style w:type="table" w:styleId="772">
     <w:name w:val="Grid Table 3 - Accent 1"/>
-    <w:basedOn w:val="743"/>
+    <w:basedOn w:val="749"/>
     <w:uiPriority w:val="99"/>
     <w:pPr>
       <w:pBdr/>
@@ -13678,9 +13241,9 @@
       </w:tcPr>
     </w:tblStylePr>
   </w:style>
-  <w:style w:type="table" w:styleId="767">
+  <w:style w:type="table" w:styleId="773">
     <w:name w:val="Grid Table 3 - Accent 2"/>
-    <w:basedOn w:val="743"/>
+    <w:basedOn w:val="749"/>
     <w:uiPriority w:val="99"/>
     <w:pPr>
       <w:pBdr/>
@@ -13923,9 +13486,9 @@
       </w:tcPr>
     </w:tblStylePr>
   </w:style>
-  <w:style w:type="table" w:styleId="768">
+  <w:style w:type="table" w:styleId="774">
     <w:name w:val="Grid Table 3 - Accent 3"/>
-    <w:basedOn w:val="743"/>
+    <w:basedOn w:val="749"/>
     <w:uiPriority w:val="99"/>
     <w:pPr>
       <w:pBdr/>
@@ -14168,9 +13731,9 @@
       </w:tcPr>
     </w:tblStylePr>
   </w:style>
-  <w:style w:type="table" w:styleId="769">
+  <w:style w:type="table" w:styleId="775">
     <w:name w:val="Grid Table 3 - Accent 4"/>
-    <w:basedOn w:val="743"/>
+    <w:basedOn w:val="749"/>
     <w:uiPriority w:val="99"/>
     <w:pPr>
       <w:pBdr/>
@@ -14413,9 +13976,9 @@
       </w:tcPr>
     </w:tblStylePr>
   </w:style>
-  <w:style w:type="table" w:styleId="770">
+  <w:style w:type="table" w:styleId="776">
     <w:name w:val="Grid Table 3 - Accent 5"/>
-    <w:basedOn w:val="743"/>
+    <w:basedOn w:val="749"/>
     <w:uiPriority w:val="99"/>
     <w:pPr>
       <w:pBdr/>
@@ -14658,9 +14221,9 @@
       </w:tcPr>
     </w:tblStylePr>
   </w:style>
-  <w:style w:type="table" w:styleId="771">
+  <w:style w:type="table" w:styleId="777">
     <w:name w:val="Grid Table 3 - Accent 6"/>
-    <w:basedOn w:val="743"/>
+    <w:basedOn w:val="749"/>
     <w:uiPriority w:val="99"/>
     <w:pPr>
       <w:pBdr/>
@@ -14903,9 +14466,9 @@
       </w:tcPr>
     </w:tblStylePr>
   </w:style>
-  <w:style w:type="table" w:styleId="772">
+  <w:style w:type="table" w:styleId="778">
     <w:name w:val="Grid Table 4"/>
-    <w:basedOn w:val="743"/>
+    <w:basedOn w:val="749"/>
     <w:uiPriority w:val="59"/>
     <w:pPr>
       <w:pBdr/>
@@ -15136,9 +14699,9 @@
       </w:tcPr>
     </w:tblStylePr>
   </w:style>
-  <w:style w:type="table" w:styleId="773">
+  <w:style w:type="table" w:styleId="779">
     <w:name w:val="Grid Table 4 - Accent 1"/>
-    <w:basedOn w:val="743"/>
+    <w:basedOn w:val="749"/>
     <w:uiPriority w:val="59"/>
     <w:pPr>
       <w:pBdr/>
@@ -15369,9 +14932,9 @@
       </w:tcPr>
     </w:tblStylePr>
   </w:style>
-  <w:style w:type="table" w:styleId="774">
+  <w:style w:type="table" w:styleId="780">
     <w:name w:val="Grid Table 4 - Accent 2"/>
-    <w:basedOn w:val="743"/>
+    <w:basedOn w:val="749"/>
     <w:uiPriority w:val="59"/>
     <w:pPr>
       <w:pBdr/>
@@ -15602,9 +15165,9 @@
       </w:tcPr>
     </w:tblStylePr>
   </w:style>
-  <w:style w:type="table" w:styleId="775">
+  <w:style w:type="table" w:styleId="781">
     <w:name w:val="Grid Table 4 - Accent 3"/>
-    <w:basedOn w:val="743"/>
+    <w:basedOn w:val="749"/>
     <w:uiPriority w:val="59"/>
     <w:pPr>
       <w:pBdr/>
@@ -15835,9 +15398,9 @@
       </w:tcPr>
     </w:tblStylePr>
   </w:style>
-  <w:style w:type="table" w:styleId="776">
+  <w:style w:type="table" w:styleId="782">
     <w:name w:val="Grid Table 4 - Accent 4"/>
-    <w:basedOn w:val="743"/>
+    <w:basedOn w:val="749"/>
     <w:uiPriority w:val="59"/>
     <w:pPr>
       <w:pBdr/>
@@ -16068,9 +15631,9 @@
       </w:tcPr>
     </w:tblStylePr>
   </w:style>
-  <w:style w:type="table" w:styleId="777">
+  <w:style w:type="table" w:styleId="783">
     <w:name w:val="Grid Table 4 - Accent 5"/>
-    <w:basedOn w:val="743"/>
+    <w:basedOn w:val="749"/>
     <w:uiPriority w:val="59"/>
     <w:pPr>
       <w:pBdr/>
@@ -16301,9 +15864,9 @@
       </w:tcPr>
     </w:tblStylePr>
   </w:style>
-  <w:style w:type="table" w:styleId="778">
+  <w:style w:type="table" w:styleId="784">
     <w:name w:val="Grid Table 4 - Accent 6"/>
-    <w:basedOn w:val="743"/>
+    <w:basedOn w:val="749"/>
     <w:uiPriority w:val="59"/>
     <w:pPr>
       <w:pBdr/>
@@ -16534,9 +16097,9 @@
       </w:tcPr>
     </w:tblStylePr>
   </w:style>
-  <w:style w:type="table" w:styleId="779">
+  <w:style w:type="table" w:styleId="785">
     <w:name w:val="Grid Table 5 Dark"/>
-    <w:basedOn w:val="743"/>
+    <w:basedOn w:val="749"/>
     <w:uiPriority w:val="99"/>
     <w:pPr>
       <w:pBdr/>
@@ -16762,9 +16325,9 @@
       </w:tcPr>
     </w:tblStylePr>
   </w:style>
-  <w:style w:type="table" w:styleId="780">
+  <w:style w:type="table" w:styleId="786">
     <w:name w:val="Grid Table 5 Dark- Accent 1"/>
-    <w:basedOn w:val="743"/>
+    <w:basedOn w:val="749"/>
     <w:uiPriority w:val="99"/>
     <w:pPr>
       <w:pBdr/>
@@ -16990,9 +16553,9 @@
       </w:tcPr>
     </w:tblStylePr>
   </w:style>
-  <w:style w:type="table" w:styleId="781">
+  <w:style w:type="table" w:styleId="787">
     <w:name w:val="Grid Table 5 Dark - Accent 2"/>
-    <w:basedOn w:val="743"/>
+    <w:basedOn w:val="749"/>
     <w:uiPriority w:val="99"/>
     <w:pPr>
       <w:pBdr/>
@@ -17218,9 +16781,9 @@
       </w:tcPr>
     </w:tblStylePr>
   </w:style>
-  <w:style w:type="table" w:styleId="782">
+  <w:style w:type="table" w:styleId="788">
     <w:name w:val="Grid Table 5 Dark - Accent 3"/>
-    <w:basedOn w:val="743"/>
+    <w:basedOn w:val="749"/>
     <w:uiPriority w:val="99"/>
     <w:pPr>
       <w:pBdr/>
@@ -17446,9 +17009,9 @@
       </w:tcPr>
     </w:tblStylePr>
   </w:style>
-  <w:style w:type="table" w:styleId="783">
+  <w:style w:type="table" w:styleId="789">
     <w:name w:val="Grid Table 5 Dark- Accent 4"/>
-    <w:basedOn w:val="743"/>
+    <w:basedOn w:val="749"/>
     <w:uiPriority w:val="99"/>
     <w:pPr>
       <w:pBdr/>
@@ -17674,9 +17237,9 @@
       </w:tcPr>
     </w:tblStylePr>
   </w:style>
-  <w:style w:type="table" w:styleId="784">
+  <w:style w:type="table" w:styleId="790">
     <w:name w:val="Grid Table 5 Dark - Accent 5"/>
-    <w:basedOn w:val="743"/>
+    <w:basedOn w:val="749"/>
     <w:uiPriority w:val="99"/>
     <w:pPr>
       <w:pBdr/>
@@ -17902,9 +17465,9 @@
       </w:tcPr>
     </w:tblStylePr>
   </w:style>
-  <w:style w:type="table" w:styleId="785">
+  <w:style w:type="table" w:styleId="791">
     <w:name w:val="Grid Table 5 Dark - Accent 6"/>
-    <w:basedOn w:val="743"/>
+    <w:basedOn w:val="749"/>
     <w:uiPriority w:val="99"/>
     <w:pPr>
       <w:pBdr/>
@@ -18130,9 +17693,9 @@
       </w:tcPr>
     </w:tblStylePr>
   </w:style>
-  <w:style w:type="table" w:styleId="786">
+  <w:style w:type="table" w:styleId="792">
     <w:name w:val="Grid Table 6 Colorful"/>
-    <w:basedOn w:val="743"/>
+    <w:basedOn w:val="749"/>
     <w:uiPriority w:val="99"/>
     <w:pPr>
       <w:pBdr/>
@@ -18360,9 +17923,9 @@
       </w:tcPr>
     </w:tblStylePr>
   </w:style>
-  <w:style w:type="table" w:styleId="787">
+  <w:style w:type="table" w:styleId="793">
     <w:name w:val="Grid Table 6 Colorful - Accent 1"/>
-    <w:basedOn w:val="743"/>
+    <w:basedOn w:val="749"/>
     <w:uiPriority w:val="99"/>
     <w:pPr>
       <w:pBdr/>
@@ -18590,9 +18153,9 @@
       </w:tcPr>
     </w:tblStylePr>
   </w:style>
-  <w:style w:type="table" w:styleId="788">
+  <w:style w:type="table" w:styleId="794">
     <w:name w:val="Grid Table 6 Colorful - Accent 2"/>
-    <w:basedOn w:val="743"/>
+    <w:basedOn w:val="749"/>
     <w:uiPriority w:val="99"/>
     <w:pPr>
       <w:pBdr/>
@@ -18820,9 +18383,9 @@
       </w:tcPr>
     </w:tblStylePr>
   </w:style>
-  <w:style w:type="table" w:styleId="789">
+  <w:style w:type="table" w:styleId="795">
     <w:name w:val="Grid Table 6 Colorful - Accent 3"/>
-    <w:basedOn w:val="743"/>
+    <w:basedOn w:val="749"/>
     <w:uiPriority w:val="99"/>
     <w:pPr>
       <w:pBdr/>
@@ -19050,9 +18613,9 @@
       </w:tcPr>
     </w:tblStylePr>
   </w:style>
-  <w:style w:type="table" w:styleId="790">
+  <w:style w:type="table" w:styleId="796">
     <w:name w:val="Grid Table 6 Colorful - Accent 4"/>
-    <w:basedOn w:val="743"/>
+    <w:basedOn w:val="749"/>
     <w:uiPriority w:val="99"/>
     <w:pPr>
       <w:pBdr/>
@@ -19280,9 +18843,9 @@
       </w:tcPr>
     </w:tblStylePr>
   </w:style>
-  <w:style w:type="table" w:styleId="791">
+  <w:style w:type="table" w:styleId="797">
     <w:name w:val="Grid Table 6 Colorful - Accent 5"/>
-    <w:basedOn w:val="743"/>
+    <w:basedOn w:val="749"/>
     <w:uiPriority w:val="99"/>
     <w:pPr>
       <w:pBdr/>
@@ -19510,9 +19073,9 @@
       </w:tcPr>
     </w:tblStylePr>
   </w:style>
-  <w:style w:type="table" w:styleId="792">
+  <w:style w:type="table" w:styleId="798">
     <w:name w:val="Grid Table 6 Colorful - Accent 6"/>
-    <w:basedOn w:val="743"/>
+    <w:basedOn w:val="749"/>
     <w:uiPriority w:val="99"/>
     <w:pPr>
       <w:pBdr/>
@@ -19740,9 +19303,9 @@
       </w:tcPr>
     </w:tblStylePr>
   </w:style>
-  <w:style w:type="table" w:styleId="793">
+  <w:style w:type="table" w:styleId="799">
     <w:name w:val="Grid Table 7 Colorful"/>
-    <w:basedOn w:val="743"/>
+    <w:basedOn w:val="749"/>
     <w:uiPriority w:val="99"/>
     <w:pPr>
       <w:pBdr/>
@@ -19994,9 +19557,9 @@
       </w:tcPr>
     </w:tblStylePr>
   </w:style>
-  <w:style w:type="table" w:styleId="794">
+  <w:style w:type="table" w:styleId="800">
     <w:name w:val="Grid Table 7 Colorful - Accent 1"/>
-    <w:basedOn w:val="743"/>
+    <w:basedOn w:val="749"/>
     <w:uiPriority w:val="99"/>
     <w:pPr>
       <w:pBdr/>
@@ -20248,9 +19811,9 @@
       </w:tcPr>
     </w:tblStylePr>
   </w:style>
-  <w:style w:type="table" w:styleId="795">
+  <w:style w:type="table" w:styleId="801">
     <w:name w:val="Grid Table 7 Colorful - Accent 2"/>
-    <w:basedOn w:val="743"/>
+    <w:basedOn w:val="749"/>
     <w:uiPriority w:val="99"/>
     <w:pPr>
       <w:pBdr/>
@@ -20502,9 +20065,9 @@
       </w:tcPr>
     </w:tblStylePr>
   </w:style>
-  <w:style w:type="table" w:styleId="796">
+  <w:style w:type="table" w:styleId="802">
     <w:name w:val="Grid Table 7 Colorful - Accent 3"/>
-    <w:basedOn w:val="743"/>
+    <w:basedOn w:val="749"/>
     <w:uiPriority w:val="99"/>
     <w:pPr>
       <w:pBdr/>
@@ -20756,9 +20319,9 @@
       </w:tcPr>
     </w:tblStylePr>
   </w:style>
-  <w:style w:type="table" w:styleId="797">
+  <w:style w:type="table" w:styleId="803">
     <w:name w:val="Grid Table 7 Colorful - Accent 4"/>
-    <w:basedOn w:val="743"/>
+    <w:basedOn w:val="749"/>
     <w:uiPriority w:val="99"/>
     <w:pPr>
       <w:pBdr/>
@@ -21010,9 +20573,9 @@
       </w:tcPr>
     </w:tblStylePr>
   </w:style>
-  <w:style w:type="table" w:styleId="798">
+  <w:style w:type="table" w:styleId="804">
     <w:name w:val="Grid Table 7 Colorful - Accent 5"/>
-    <w:basedOn w:val="743"/>
+    <w:basedOn w:val="749"/>
     <w:uiPriority w:val="99"/>
     <w:pPr>
       <w:pBdr/>
@@ -21264,9 +20827,9 @@
       </w:tcPr>
     </w:tblStylePr>
   </w:style>
-  <w:style w:type="table" w:styleId="799">
+  <w:style w:type="table" w:styleId="805">
     <w:name w:val="Grid Table 7 Colorful - Accent 6"/>
-    <w:basedOn w:val="743"/>
+    <w:basedOn w:val="749"/>
     <w:uiPriority w:val="99"/>
     <w:pPr>
       <w:pBdr/>
@@ -21518,9 +21081,9 @@
       </w:tcPr>
     </w:tblStylePr>
   </w:style>
-  <w:style w:type="table" w:styleId="800">
+  <w:style w:type="table" w:styleId="806">
     <w:name w:val="List Table 1 Light"/>
-    <w:basedOn w:val="743"/>
+    <w:basedOn w:val="749"/>
     <w:uiPriority w:val="99"/>
     <w:pPr>
       <w:pBdr/>
@@ -21734,9 +21297,9 @@
       </w:tcPr>
     </w:tblStylePr>
   </w:style>
-  <w:style w:type="table" w:styleId="801">
+  <w:style w:type="table" w:styleId="807">
     <w:name w:val="List Table 1 Light - Accent 1"/>
-    <w:basedOn w:val="743"/>
+    <w:basedOn w:val="749"/>
     <w:uiPriority w:val="99"/>
     <w:pPr>
       <w:pBdr/>
@@ -21950,9 +21513,9 @@
       </w:tcPr>
     </w:tblStylePr>
   </w:style>
-  <w:style w:type="table" w:styleId="802">
+  <w:style w:type="table" w:styleId="808">
     <w:name w:val="List Table 1 Light - Accent 2"/>
-    <w:basedOn w:val="743"/>
+    <w:basedOn w:val="749"/>
     <w:uiPriority w:val="99"/>
     <w:pPr>
       <w:pBdr/>
@@ -22166,9 +21729,9 @@
       </w:tcPr>
     </w:tblStylePr>
   </w:style>
-  <w:style w:type="table" w:styleId="803">
+  <w:style w:type="table" w:styleId="809">
     <w:name w:val="List Table 1 Light - Accent 3"/>
-    <w:basedOn w:val="743"/>
+    <w:basedOn w:val="749"/>
     <w:uiPriority w:val="99"/>
     <w:pPr>
       <w:pBdr/>
@@ -22382,9 +21945,9 @@
       </w:tcPr>
     </w:tblStylePr>
   </w:style>
-  <w:style w:type="table" w:styleId="804">
+  <w:style w:type="table" w:styleId="810">
     <w:name w:val="List Table 1 Light - Accent 4"/>
-    <w:basedOn w:val="743"/>
+    <w:basedOn w:val="749"/>
     <w:uiPriority w:val="99"/>
     <w:pPr>
       <w:pBdr/>
@@ -22598,9 +22161,9 @@
       </w:tcPr>
     </w:tblStylePr>
   </w:style>
-  <w:style w:type="table" w:styleId="805">
+  <w:style w:type="table" w:styleId="811">
     <w:name w:val="List Table 1 Light - Accent 5"/>
-    <w:basedOn w:val="743"/>
+    <w:basedOn w:val="749"/>
     <w:uiPriority w:val="99"/>
     <w:pPr>
       <w:pBdr/>
@@ -22814,9 +22377,9 @@
       </w:tcPr>
     </w:tblStylePr>
   </w:style>
-  <w:style w:type="table" w:styleId="806">
+  <w:style w:type="table" w:styleId="812">
     <w:name w:val="List Table 1 Light - Accent 6"/>
-    <w:basedOn w:val="743"/>
+    <w:basedOn w:val="749"/>
     <w:uiPriority w:val="99"/>
     <w:pPr>
       <w:pBdr/>
@@ -23030,9 +22593,9 @@
       </w:tcPr>
     </w:tblStylePr>
   </w:style>
-  <w:style w:type="table" w:styleId="807">
+  <w:style w:type="table" w:styleId="813">
     <w:name w:val="List Table 2"/>
-    <w:basedOn w:val="743"/>
+    <w:basedOn w:val="749"/>
     <w:uiPriority w:val="99"/>
     <w:pPr>
       <w:pBdr/>
@@ -23268,9 +22831,9 @@
       </w:tcPr>
     </w:tblStylePr>
   </w:style>
-  <w:style w:type="table" w:styleId="808">
+  <w:style w:type="table" w:styleId="814">
     <w:name w:val="List Table 2 - Accent 1"/>
-    <w:basedOn w:val="743"/>
+    <w:basedOn w:val="749"/>
     <w:uiPriority w:val="99"/>
     <w:pPr>
       <w:pBdr/>
@@ -23506,9 +23069,9 @@
       </w:tcPr>
     </w:tblStylePr>
   </w:style>
-  <w:style w:type="table" w:styleId="809">
+  <w:style w:type="table" w:styleId="815">
     <w:name w:val="List Table 2 - Accent 2"/>
-    <w:basedOn w:val="743"/>
+    <w:basedOn w:val="749"/>
     <w:uiPriority w:val="99"/>
     <w:pPr>
       <w:pBdr/>
@@ -23744,9 +23307,9 @@
       </w:tcPr>
     </w:tblStylePr>
   </w:style>
-  <w:style w:type="table" w:styleId="810">
+  <w:style w:type="table" w:styleId="816">
     <w:name w:val="List Table 2 - Accent 3"/>
-    <w:basedOn w:val="743"/>
+    <w:basedOn w:val="749"/>
     <w:uiPriority w:val="99"/>
     <w:pPr>
       <w:pBdr/>
@@ -23982,9 +23545,9 @@
       </w:tcPr>
     </w:tblStylePr>
   </w:style>
-  <w:style w:type="table" w:styleId="811">
+  <w:style w:type="table" w:styleId="817">
     <w:name w:val="List Table 2 - Accent 4"/>
-    <w:basedOn w:val="743"/>
+    <w:basedOn w:val="749"/>
     <w:uiPriority w:val="99"/>
     <w:pPr>
       <w:pBdr/>
@@ -24220,9 +23783,9 @@
       </w:tcPr>
     </w:tblStylePr>
   </w:style>
-  <w:style w:type="table" w:styleId="812">
+  <w:style w:type="table" w:styleId="818">
     <w:name w:val="List Table 2 - Accent 5"/>
-    <w:basedOn w:val="743"/>
+    <w:basedOn w:val="749"/>
     <w:uiPriority w:val="99"/>
     <w:pPr>
       <w:pBdr/>
@@ -24458,9 +24021,9 @@
       </w:tcPr>
     </w:tblStylePr>
   </w:style>
-  <w:style w:type="table" w:styleId="813">
+  <w:style w:type="table" w:styleId="819">
     <w:name w:val="List Table 2 - Accent 6"/>
-    <w:basedOn w:val="743"/>
+    <w:basedOn w:val="749"/>
     <w:uiPriority w:val="99"/>
     <w:pPr>
       <w:pBdr/>
@@ -24696,9 +24259,9 @@
       </w:tcPr>
     </w:tblStylePr>
   </w:style>
-  <w:style w:type="table" w:styleId="814">
+  <w:style w:type="table" w:styleId="820">
     <w:name w:val="List Table 3"/>
-    <w:basedOn w:val="743"/>
+    <w:basedOn w:val="749"/>
     <w:uiPriority w:val="99"/>
     <w:pPr>
       <w:pBdr/>
@@ -24924,9 +24487,9 @@
       </w:tcPr>
     </w:tblStylePr>
   </w:style>
-  <w:style w:type="table" w:styleId="815">
+  <w:style w:type="table" w:styleId="821">
     <w:name w:val="List Table 3 - Accent 1"/>
-    <w:basedOn w:val="743"/>
+    <w:basedOn w:val="749"/>
     <w:uiPriority w:val="99"/>
     <w:pPr>
       <w:pBdr/>
@@ -25152,9 +24715,9 @@
       </w:tcPr>
     </w:tblStylePr>
   </w:style>
-  <w:style w:type="table" w:styleId="816">
+  <w:style w:type="table" w:styleId="822">
     <w:name w:val="List Table 3 - Accent 2"/>
-    <w:basedOn w:val="743"/>
+    <w:basedOn w:val="749"/>
     <w:uiPriority w:val="99"/>
     <w:pPr>
       <w:pBdr/>
@@ -25380,9 +24943,9 @@
       </w:tcPr>
     </w:tblStylePr>
   </w:style>
-  <w:style w:type="table" w:styleId="817">
+  <w:style w:type="table" w:styleId="823">
     <w:name w:val="List Table 3 - Accent 3"/>
-    <w:basedOn w:val="743"/>
+    <w:basedOn w:val="749"/>
     <w:uiPriority w:val="99"/>
     <w:pPr>
       <w:pBdr/>
@@ -25608,9 +25171,9 @@
       </w:tcPr>
     </w:tblStylePr>
   </w:style>
-  <w:style w:type="table" w:styleId="818">
+  <w:style w:type="table" w:styleId="824">
     <w:name w:val="List Table 3 - Accent 4"/>
-    <w:basedOn w:val="743"/>
+    <w:basedOn w:val="749"/>
     <w:uiPriority w:val="99"/>
     <w:pPr>
       <w:pBdr/>
@@ -25836,9 +25399,9 @@
       </w:tcPr>
     </w:tblStylePr>
   </w:style>
-  <w:style w:type="table" w:styleId="819">
+  <w:style w:type="table" w:styleId="825">
     <w:name w:val="List Table 3 - Accent 5"/>
-    <w:basedOn w:val="743"/>
+    <w:basedOn w:val="749"/>
     <w:uiPriority w:val="99"/>
     <w:pPr>
       <w:pBdr/>
@@ -26064,9 +25627,9 @@
       </w:tcPr>
     </w:tblStylePr>
   </w:style>
-  <w:style w:type="table" w:styleId="820">
+  <w:style w:type="table" w:styleId="826">
     <w:name w:val="List Table 3 - Accent 6"/>
-    <w:basedOn w:val="743"/>
+    <w:basedOn w:val="749"/>
     <w:uiPriority w:val="99"/>
     <w:pPr>
       <w:pBdr/>
@@ -26292,9 +25855,9 @@
       </w:tcPr>
     </w:tblStylePr>
   </w:style>
-  <w:style w:type="table" w:styleId="821">
+  <w:style w:type="table" w:styleId="827">
     <w:name w:val="List Table 4"/>
-    <w:basedOn w:val="743"/>
+    <w:basedOn w:val="749"/>
     <w:uiPriority w:val="99"/>
     <w:pPr>
       <w:pBdr/>
@@ -26517,9 +26080,9 @@
       </w:tcPr>
     </w:tblStylePr>
   </w:style>
-  <w:style w:type="table" w:styleId="822">
+  <w:style w:type="table" w:styleId="828">
     <w:name w:val="List Table 4 - Accent 1"/>
-    <w:basedOn w:val="743"/>
+    <w:basedOn w:val="749"/>
     <w:uiPriority w:val="99"/>
     <w:pPr>
       <w:pBdr/>
@@ -26742,9 +26305,9 @@
       </w:tcPr>
     </w:tblStylePr>
   </w:style>
-  <w:style w:type="table" w:styleId="823">
+  <w:style w:type="table" w:styleId="829">
     <w:name w:val="List Table 4 - Accent 2"/>
-    <w:basedOn w:val="743"/>
+    <w:basedOn w:val="749"/>
     <w:uiPriority w:val="99"/>
     <w:pPr>
       <w:pBdr/>
@@ -26967,9 +26530,9 @@
       </w:tcPr>
     </w:tblStylePr>
   </w:style>
-  <w:style w:type="table" w:styleId="824">
+  <w:style w:type="table" w:styleId="830">
     <w:name w:val="List Table 4 - Accent 3"/>
-    <w:basedOn w:val="743"/>
+    <w:basedOn w:val="749"/>
     <w:uiPriority w:val="99"/>
     <w:pPr>
       <w:pBdr/>
@@ -27192,9 +26755,9 @@
       </w:tcPr>
     </w:tblStylePr>
   </w:style>
-  <w:style w:type="table" w:styleId="825">
+  <w:style w:type="table" w:styleId="831">
     <w:name w:val="List Table 4 - Accent 4"/>
-    <w:basedOn w:val="743"/>
+    <w:basedOn w:val="749"/>
     <w:uiPriority w:val="99"/>
     <w:pPr>
       <w:pBdr/>
@@ -27417,9 +26980,9 @@
       </w:tcPr>
     </w:tblStylePr>
   </w:style>
-  <w:style w:type="table" w:styleId="826">
+  <w:style w:type="table" w:styleId="832">
     <w:name w:val="List Table 4 - Accent 5"/>
-    <w:basedOn w:val="743"/>
+    <w:basedOn w:val="749"/>
     <w:uiPriority w:val="99"/>
     <w:pPr>
       <w:pBdr/>
@@ -27642,9 +27205,9 @@
       </w:tcPr>
     </w:tblStylePr>
   </w:style>
-  <w:style w:type="table" w:styleId="827">
+  <w:style w:type="table" w:styleId="833">
     <w:name w:val="List Table 4 - Accent 6"/>
-    <w:basedOn w:val="743"/>
+    <w:basedOn w:val="749"/>
     <w:uiPriority w:val="99"/>
     <w:pPr>
       <w:pBdr/>
@@ -27867,9 +27430,9 @@
       </w:tcPr>
     </w:tblStylePr>
   </w:style>
-  <w:style w:type="table" w:styleId="828">
+  <w:style w:type="table" w:styleId="834">
     <w:name w:val="List Table 5 Dark"/>
-    <w:basedOn w:val="743"/>
+    <w:basedOn w:val="749"/>
     <w:uiPriority w:val="99"/>
     <w:pPr>
       <w:pBdr/>
@@ -28109,9 +27672,9 @@
       </w:tcPr>
     </w:tblStylePr>
   </w:style>
-  <w:style w:type="table" w:styleId="829">
+  <w:style w:type="table" w:styleId="835">
     <w:name w:val="List Table 5 Dark - Accent 1"/>
-    <w:basedOn w:val="743"/>
+    <w:basedOn w:val="749"/>
     <w:uiPriority w:val="99"/>
     <w:pPr>
       <w:pBdr/>
@@ -28351,9 +27914,9 @@
       </w:tcPr>
     </w:tblStylePr>
   </w:style>
-  <w:style w:type="table" w:styleId="830">
+  <w:style w:type="table" w:styleId="836">
     <w:name w:val="List Table 5 Dark - Accent 2"/>
-    <w:basedOn w:val="743"/>
+    <w:basedOn w:val="749"/>
     <w:uiPriority w:val="99"/>
     <w:pPr>
       <w:pBdr/>
@@ -28593,9 +28156,9 @@
       </w:tcPr>
     </w:tblStylePr>
   </w:style>
-  <w:style w:type="table" w:styleId="831">
+  <w:style w:type="table" w:styleId="837">
     <w:name w:val="List Table 5 Dark - Accent 3"/>
-    <w:basedOn w:val="743"/>
+    <w:basedOn w:val="749"/>
     <w:uiPriority w:val="99"/>
     <w:pPr>
       <w:pBdr/>
@@ -28835,9 +28398,9 @@
       </w:tcPr>
     </w:tblStylePr>
   </w:style>
-  <w:style w:type="table" w:styleId="832">
+  <w:style w:type="table" w:styleId="838">
     <w:name w:val="List Table 5 Dark - Accent 4"/>
-    <w:basedOn w:val="743"/>
+    <w:basedOn w:val="749"/>
     <w:uiPriority w:val="99"/>
     <w:pPr>
       <w:pBdr/>
@@ -29077,9 +28640,9 @@
       </w:tcPr>
     </w:tblStylePr>
   </w:style>
-  <w:style w:type="table" w:styleId="833">
+  <w:style w:type="table" w:styleId="839">
     <w:name w:val="List Table 5 Dark - Accent 5"/>
-    <w:basedOn w:val="743"/>
+    <w:basedOn w:val="749"/>
     <w:uiPriority w:val="99"/>
     <w:pPr>
       <w:pBdr/>
@@ -29319,9 +28882,9 @@
       </w:tcPr>
     </w:tblStylePr>
   </w:style>
-  <w:style w:type="table" w:styleId="834">
+  <w:style w:type="table" w:styleId="840">
     <w:name w:val="List Table 5 Dark - Accent 6"/>
-    <w:basedOn w:val="743"/>
+    <w:basedOn w:val="749"/>
     <w:uiPriority w:val="99"/>
     <w:pPr>
       <w:pBdr/>
@@ -29561,9 +29124,9 @@
       </w:tcPr>
     </w:tblStylePr>
   </w:style>
-  <w:style w:type="table" w:styleId="835">
+  <w:style w:type="table" w:styleId="841">
     <w:name w:val="List Table 6 Colorful"/>
-    <w:basedOn w:val="743"/>
+    <w:basedOn w:val="749"/>
     <w:uiPriority w:val="99"/>
     <w:pPr>
       <w:pBdr/>
@@ -29784,9 +29347,9 @@
       </w:tcPr>
     </w:tblStylePr>
   </w:style>
-  <w:style w:type="table" w:styleId="836">
+  <w:style w:type="table" w:styleId="842">
     <w:name w:val="List Table 6 Colorful - Accent 1"/>
-    <w:basedOn w:val="743"/>
+    <w:basedOn w:val="749"/>
     <w:uiPriority w:val="99"/>
     <w:pPr>
       <w:pBdr/>
@@ -30007,9 +29570,9 @@
       </w:tcPr>
     </w:tblStylePr>
   </w:style>
-  <w:style w:type="table" w:styleId="837">
+  <w:style w:type="table" w:styleId="843">
     <w:name w:val="List Table 6 Colorful - Accent 2"/>
-    <w:basedOn w:val="743"/>
+    <w:basedOn w:val="749"/>
     <w:uiPriority w:val="99"/>
     <w:pPr>
       <w:pBdr/>
@@ -30230,9 +29793,9 @@
       </w:tcPr>
     </w:tblStylePr>
   </w:style>
-  <w:style w:type="table" w:styleId="838">
+  <w:style w:type="table" w:styleId="844">
     <w:name w:val="List Table 6 Colorful - Accent 3"/>
-    <w:basedOn w:val="743"/>
+    <w:basedOn w:val="749"/>
     <w:uiPriority w:val="99"/>
     <w:pPr>
       <w:pBdr/>
@@ -30453,9 +30016,9 @@
       </w:tcPr>
     </w:tblStylePr>
   </w:style>
-  <w:style w:type="table" w:styleId="839">
+  <w:style w:type="table" w:styleId="845">
     <w:name w:val="List Table 6 Colorful - Accent 4"/>
-    <w:basedOn w:val="743"/>
+    <w:basedOn w:val="749"/>
     <w:uiPriority w:val="99"/>
     <w:pPr>
       <w:pBdr/>
@@ -30676,9 +30239,9 @@
       </w:tcPr>
     </w:tblStylePr>
   </w:style>
-  <w:style w:type="table" w:styleId="840">
+  <w:style w:type="table" w:styleId="846">
     <w:name w:val="List Table 6 Colorful - Accent 5"/>
-    <w:basedOn w:val="743"/>
+    <w:basedOn w:val="749"/>
     <w:uiPriority w:val="99"/>
     <w:pPr>
       <w:pBdr/>
@@ -30899,9 +30462,9 @@
       </w:tcPr>
     </w:tblStylePr>
   </w:style>
-  <w:style w:type="table" w:styleId="841">
+  <w:style w:type="table" w:styleId="847">
     <w:name w:val="List Table 6 Colorful - Accent 6"/>
-    <w:basedOn w:val="743"/>
+    <w:basedOn w:val="749"/>
     <w:uiPriority w:val="99"/>
     <w:pPr>
       <w:pBdr/>
@@ -31122,9 +30685,9 @@
       </w:tcPr>
     </w:tblStylePr>
   </w:style>
-  <w:style w:type="table" w:styleId="842">
+  <w:style w:type="table" w:styleId="848">
     <w:name w:val="List Table 7 Colorful"/>
-    <w:basedOn w:val="743"/>
+    <w:basedOn w:val="749"/>
     <w:uiPriority w:val="99"/>
     <w:pPr>
       <w:pBdr/>
@@ -31378,9 +30941,9 @@
       </w:tcPr>
     </w:tblStylePr>
   </w:style>
-  <w:style w:type="table" w:styleId="843">
+  <w:style w:type="table" w:styleId="849">
     <w:name w:val="List Table 7 Colorful - Accent 1"/>
-    <w:basedOn w:val="743"/>
+    <w:basedOn w:val="749"/>
     <w:uiPriority w:val="99"/>
     <w:pPr>
       <w:pBdr/>
@@ -31634,9 +31197,9 @@
       </w:tcPr>
     </w:tblStylePr>
   </w:style>
-  <w:style w:type="table" w:styleId="844">
+  <w:style w:type="table" w:styleId="850">
     <w:name w:val="List Table 7 Colorful - Accent 2"/>
-    <w:basedOn w:val="743"/>
+    <w:basedOn w:val="749"/>
     <w:uiPriority w:val="99"/>
     <w:pPr>
       <w:pBdr/>
@@ -31890,9 +31453,9 @@
       </w:tcPr>
     </w:tblStylePr>
   </w:style>
-  <w:style w:type="table" w:styleId="845">
+  <w:style w:type="table" w:styleId="851">
     <w:name w:val="List Table 7 Colorful - Accent 3"/>
-    <w:basedOn w:val="743"/>
+    <w:basedOn w:val="749"/>
     <w:uiPriority w:val="99"/>
     <w:pPr>
       <w:pBdr/>
@@ -32146,9 +31709,9 @@
       </w:tcPr>
     </w:tblStylePr>
   </w:style>
-  <w:style w:type="table" w:styleId="846">
+  <w:style w:type="table" w:styleId="852">
     <w:name w:val="List Table 7 Colorful - Accent 4"/>
-    <w:basedOn w:val="743"/>
+    <w:basedOn w:val="749"/>
     <w:uiPriority w:val="99"/>
     <w:pPr>
       <w:pBdr/>
@@ -32402,9 +31965,9 @@
       </w:tcPr>
     </w:tblStylePr>
   </w:style>
-  <w:style w:type="table" w:styleId="847">
+  <w:style w:type="table" w:styleId="853">
     <w:name w:val="List Table 7 Colorful - Accent 5"/>
-    <w:basedOn w:val="743"/>
+    <w:basedOn w:val="749"/>
     <w:uiPriority w:val="99"/>
     <w:pPr>
       <w:pBdr/>
@@ -32658,9 +32221,9 @@
       </w:tcPr>
     </w:tblStylePr>
   </w:style>
-  <w:style w:type="table" w:styleId="848">
+  <w:style w:type="table" w:styleId="854">
     <w:name w:val="List Table 7 Colorful - Accent 6"/>
-    <w:basedOn w:val="743"/>
+    <w:basedOn w:val="749"/>
     <w:uiPriority w:val="99"/>
     <w:pPr>
       <w:pBdr/>
@@ -32914,9 +32477,9 @@
       </w:tcPr>
     </w:tblStylePr>
   </w:style>
-  <w:style w:type="table" w:styleId="849">
+  <w:style w:type="table" w:styleId="855">
     <w:name w:val="Lined - Accent"/>
-    <w:basedOn w:val="743"/>
+    <w:basedOn w:val="749"/>
     <w:uiPriority w:val="99"/>
     <w:pPr>
       <w:pBdr/>
@@ -33151,9 +32714,9 @@
       </w:tcPr>
     </w:tblStylePr>
   </w:style>
-  <w:style w:type="table" w:styleId="850">
+  <w:style w:type="table" w:styleId="856">
     <w:name w:val="Lined - Accent 1"/>
-    <w:basedOn w:val="743"/>
+    <w:basedOn w:val="749"/>
     <w:uiPriority w:val="99"/>
     <w:pPr>
       <w:pBdr/>
@@ -33388,9 +32951,9 @@
       </w:tcPr>
     </w:tblStylePr>
   </w:style>
-  <w:style w:type="table" w:styleId="851">
+  <w:style w:type="table" w:styleId="857">
     <w:name w:val="Lined - Accent 2"/>
-    <w:basedOn w:val="743"/>
+    <w:basedOn w:val="749"/>
     <w:uiPriority w:val="99"/>
     <w:pPr>
       <w:pBdr/>
@@ -33625,9 +33188,9 @@
       </w:tcPr>
     </w:tblStylePr>
   </w:style>
-  <w:style w:type="table" w:styleId="852">
+  <w:style w:type="table" w:styleId="858">
     <w:name w:val="Lined - Accent 3"/>
-    <w:basedOn w:val="743"/>
+    <w:basedOn w:val="749"/>
     <w:uiPriority w:val="99"/>
     <w:pPr>
       <w:pBdr/>
@@ -33862,9 +33425,9 @@
       </w:tcPr>
     </w:tblStylePr>
   </w:style>
-  <w:style w:type="table" w:styleId="853">
+  <w:style w:type="table" w:styleId="859">
     <w:name w:val="Lined - Accent 4"/>
-    <w:basedOn w:val="743"/>
+    <w:basedOn w:val="749"/>
     <w:uiPriority w:val="99"/>
     <w:pPr>
       <w:pBdr/>
@@ -34099,9 +33662,9 @@
       </w:tcPr>
     </w:tblStylePr>
   </w:style>
-  <w:style w:type="table" w:styleId="854">
+  <w:style w:type="table" w:styleId="860">
     <w:name w:val="Lined - Accent 5"/>
-    <w:basedOn w:val="743"/>
+    <w:basedOn w:val="749"/>
     <w:uiPriority w:val="99"/>
     <w:pPr>
       <w:pBdr/>
@@ -34336,9 +33899,9 @@
       </w:tcPr>
     </w:tblStylePr>
   </w:style>
-  <w:style w:type="table" w:styleId="855">
+  <w:style w:type="table" w:styleId="861">
     <w:name w:val="Lined - Accent 6"/>
-    <w:basedOn w:val="743"/>
+    <w:basedOn w:val="749"/>
     <w:uiPriority w:val="99"/>
     <w:pPr>
       <w:pBdr/>
@@ -34573,9 +34136,9 @@
       </w:tcPr>
     </w:tblStylePr>
   </w:style>
-  <w:style w:type="table" w:styleId="856">
+  <w:style w:type="table" w:styleId="862">
     <w:name w:val="Bordered &amp; Lined - Accent"/>
-    <w:basedOn w:val="743"/>
+    <w:basedOn w:val="749"/>
     <w:uiPriority w:val="99"/>
     <w:pPr>
       <w:pBdr/>
@@ -34817,9 +34380,9 @@
       </w:tcPr>
     </w:tblStylePr>
   </w:style>
-  <w:style w:type="table" w:styleId="857">
+  <w:style w:type="table" w:styleId="863">
     <w:name w:val="Bordered &amp; Lined - Accent 1"/>
-    <w:basedOn w:val="743"/>
+    <w:basedOn w:val="749"/>
     <w:uiPriority w:val="99"/>
     <w:pPr>
       <w:pBdr/>
@@ -35061,9 +34624,9 @@
       </w:tcPr>
     </w:tblStylePr>
   </w:style>
-  <w:style w:type="table" w:styleId="858">
+  <w:style w:type="table" w:styleId="864">
     <w:name w:val="Bordered &amp; Lined - Accent 2"/>
-    <w:basedOn w:val="743"/>
+    <w:basedOn w:val="749"/>
     <w:uiPriority w:val="99"/>
     <w:pPr>
       <w:pBdr/>
@@ -35305,9 +34868,9 @@
       </w:tcPr>
     </w:tblStylePr>
   </w:style>
-  <w:style w:type="table" w:styleId="859">
+  <w:style w:type="table" w:styleId="865">
     <w:name w:val="Bordered &amp; Lined - Accent 3"/>
-    <w:basedOn w:val="743"/>
+    <w:basedOn w:val="749"/>
     <w:uiPriority w:val="99"/>
     <w:pPr>
       <w:pBdr/>
@@ -35549,9 +35112,9 @@
       </w:tcPr>
     </w:tblStylePr>
   </w:style>
-  <w:style w:type="table" w:styleId="860">
+  <w:style w:type="table" w:styleId="866">
     <w:name w:val="Bordered &amp; Lined - Accent 4"/>
-    <w:basedOn w:val="743"/>
+    <w:basedOn w:val="749"/>
     <w:uiPriority w:val="99"/>
     <w:pPr>
       <w:pBdr/>
@@ -35793,9 +35356,9 @@
       </w:tcPr>
     </w:tblStylePr>
   </w:style>
-  <w:style w:type="table" w:styleId="861">
+  <w:style w:type="table" w:styleId="867">
     <w:name w:val="Bordered &amp; Lined - Accent 5"/>
-    <w:basedOn w:val="743"/>
+    <w:basedOn w:val="749"/>
     <w:uiPriority w:val="99"/>
     <w:pPr>
       <w:pBdr/>
@@ -36037,9 +35600,9 @@
       </w:tcPr>
     </w:tblStylePr>
   </w:style>
-  <w:style w:type="table" w:styleId="862">
+  <w:style w:type="table" w:styleId="868">
     <w:name w:val="Bordered &amp; Lined - Accent 6"/>
-    <w:basedOn w:val="743"/>
+    <w:basedOn w:val="749"/>
     <w:uiPriority w:val="99"/>
     <w:pPr>
       <w:pBdr/>
@@ -36281,9 +35844,9 @@
       </w:tcPr>
     </w:tblStylePr>
   </w:style>
-  <w:style w:type="table" w:styleId="863">
+  <w:style w:type="table" w:styleId="869">
     <w:name w:val="Bordered"/>
-    <w:basedOn w:val="743"/>
+    <w:basedOn w:val="749"/>
     <w:uiPriority w:val="99"/>
     <w:pPr>
       <w:pBdr/>
@@ -36512,9 +36075,9 @@
       </w:tcPr>
     </w:tblStylePr>
   </w:style>
-  <w:style w:type="table" w:styleId="864">
+  <w:style w:type="table" w:styleId="870">
     <w:name w:val="Bordered - Accent 1"/>
-    <w:basedOn w:val="743"/>
+    <w:basedOn w:val="749"/>
     <w:uiPriority w:val="99"/>
     <w:pPr>
       <w:pBdr/>
@@ -36743,9 +36306,9 @@
       </w:tcPr>
     </w:tblStylePr>
   </w:style>
-  <w:style w:type="table" w:styleId="865">
+  <w:style w:type="table" w:styleId="871">
     <w:name w:val="Bordered - Accent 2"/>
-    <w:basedOn w:val="743"/>
+    <w:basedOn w:val="749"/>
     <w:uiPriority w:val="99"/>
     <w:pPr>
       <w:pBdr/>
@@ -36974,9 +36537,9 @@
       </w:tcPr>
     </w:tblStylePr>
   </w:style>
-  <w:style w:type="table" w:styleId="866">
+  <w:style w:type="table" w:styleId="872">
     <w:name w:val="Bordered - Accent 3"/>
-    <w:basedOn w:val="743"/>
+    <w:basedOn w:val="749"/>
     <w:uiPriority w:val="99"/>
     <w:pPr>
       <w:pBdr/>
@@ -37205,9 +36768,9 @@
       </w:tcPr>
     </w:tblStylePr>
   </w:style>
-  <w:style w:type="table" w:styleId="867">
+  <w:style w:type="table" w:styleId="873">
     <w:name w:val="Bordered - Accent 4"/>
-    <w:basedOn w:val="743"/>
+    <w:basedOn w:val="749"/>
     <w:uiPriority w:val="99"/>
     <w:pPr>
       <w:pBdr/>
@@ -37436,9 +36999,9 @@
       </w:tcPr>
     </w:tblStylePr>
   </w:style>
-  <w:style w:type="table" w:styleId="868">
+  <w:style w:type="table" w:styleId="874">
     <w:name w:val="Bordered - Accent 5"/>
-    <w:basedOn w:val="743"/>
+    <w:basedOn w:val="749"/>
     <w:uiPriority w:val="99"/>
     <w:pPr>
       <w:pBdr/>
@@ -37667,9 +37230,9 @@
       </w:tcPr>
     </w:tblStylePr>
   </w:style>
-  <w:style w:type="table" w:styleId="869">
+  <w:style w:type="table" w:styleId="875">
     <w:name w:val="Bordered - Accent 6"/>
-    <w:basedOn w:val="743"/>
+    <w:basedOn w:val="749"/>
     <w:uiPriority w:val="99"/>
     <w:pPr>
       <w:pBdr/>
@@ -37898,11 +37461,11 @@
       </w:tcPr>
     </w:tblStylePr>
   </w:style>
-  <w:style w:type="paragraph" w:styleId="870">
+  <w:style w:type="paragraph" w:styleId="876">
     <w:name w:val="Heading 7"/>
-    <w:basedOn w:val="923"/>
-    <w:next w:val="923"/>
-    <w:link w:val="881"/>
+    <w:basedOn w:val="929"/>
+    <w:next w:val="929"/>
+    <w:link w:val="887"/>
     <w:uiPriority w:val="9"/>
     <w:unhideWhenUsed/>
     <w:qFormat/>
@@ -37919,11 +37482,11 @@
       <w:color w:val="595959" w:themeColor="text1" w:themeTint="A6"/>
     </w:rPr>
   </w:style>
-  <w:style w:type="paragraph" w:styleId="871">
+  <w:style w:type="paragraph" w:styleId="877">
     <w:name w:val="Heading 8"/>
-    <w:basedOn w:val="923"/>
-    <w:next w:val="923"/>
-    <w:link w:val="882"/>
+    <w:basedOn w:val="929"/>
+    <w:next w:val="929"/>
+    <w:link w:val="888"/>
     <w:uiPriority w:val="9"/>
     <w:unhideWhenUsed/>
     <w:qFormat/>
@@ -37942,11 +37505,11 @@
       <w:color w:val="272727" w:themeColor="text1" w:themeTint="D8"/>
     </w:rPr>
   </w:style>
-  <w:style w:type="paragraph" w:styleId="872">
+  <w:style w:type="paragraph" w:styleId="878">
     <w:name w:val="Heading 9"/>
-    <w:basedOn w:val="923"/>
-    <w:next w:val="923"/>
-    <w:link w:val="883"/>
+    <w:basedOn w:val="929"/>
+    <w:next w:val="929"/>
+    <w:link w:val="889"/>
     <w:uiPriority w:val="9"/>
     <w:unhideWhenUsed/>
     <w:qFormat/>
@@ -37965,7 +37528,7 @@
       <w:color w:val="272727" w:themeColor="text1" w:themeTint="D8"/>
     </w:rPr>
   </w:style>
-  <w:style w:type="character" w:styleId="873" w:default="1">
+  <w:style w:type="character" w:styleId="879" w:default="1">
     <w:name w:val="Default Paragraph Font"/>
     <w:uiPriority w:val="1"/>
     <w:semiHidden/>
@@ -37976,7 +37539,7 @@
       <w:ind/>
     </w:pPr>
   </w:style>
-  <w:style w:type="numbering" w:styleId="874" w:default="1">
+  <w:style w:type="numbering" w:styleId="880" w:default="1">
     <w:name w:val="No List"/>
     <w:uiPriority w:val="99"/>
     <w:semiHidden/>
@@ -37987,10 +37550,10 @@
       <w:ind/>
     </w:pPr>
   </w:style>
-  <w:style w:type="character" w:styleId="875">
+  <w:style w:type="character" w:styleId="881">
     <w:name w:val="Heading 1 Char"/>
-    <w:basedOn w:val="873"/>
-    <w:link w:val="925"/>
+    <w:basedOn w:val="879"/>
+    <w:link w:val="931"/>
     <w:uiPriority w:val="9"/>
     <w:pPr>
       <w:pBdr/>
@@ -38004,10 +37567,10 @@
       <w:szCs w:val="40"/>
     </w:rPr>
   </w:style>
-  <w:style w:type="character" w:styleId="876">
+  <w:style w:type="character" w:styleId="882">
     <w:name w:val="Heading 2 Char"/>
-    <w:basedOn w:val="873"/>
-    <w:link w:val="926"/>
+    <w:basedOn w:val="879"/>
+    <w:link w:val="932"/>
     <w:uiPriority w:val="9"/>
     <w:pPr>
       <w:pBdr/>
@@ -38021,10 +37584,10 @@
       <w:szCs w:val="32"/>
     </w:rPr>
   </w:style>
-  <w:style w:type="character" w:styleId="877">
+  <w:style w:type="character" w:styleId="883">
     <w:name w:val="Heading 3 Char"/>
-    <w:basedOn w:val="873"/>
-    <w:link w:val="927"/>
+    <w:basedOn w:val="879"/>
+    <w:link w:val="933"/>
     <w:uiPriority w:val="9"/>
     <w:pPr>
       <w:pBdr/>
@@ -38038,10 +37601,10 @@
       <w:szCs w:val="28"/>
     </w:rPr>
   </w:style>
-  <w:style w:type="character" w:styleId="878">
+  <w:style w:type="character" w:styleId="884">
     <w:name w:val="Heading 4 Char"/>
-    <w:basedOn w:val="873"/>
-    <w:link w:val="928"/>
+    <w:basedOn w:val="879"/>
+    <w:link w:val="934"/>
     <w:uiPriority w:val="9"/>
     <w:pPr>
       <w:pBdr/>
@@ -38055,10 +37618,10 @@
       <w:color w:val="0f4761" w:themeColor="accent1" w:themeShade="BF"/>
     </w:rPr>
   </w:style>
-  <w:style w:type="character" w:styleId="879">
+  <w:style w:type="character" w:styleId="885">
     <w:name w:val="Heading 5 Char"/>
-    <w:basedOn w:val="873"/>
-    <w:link w:val="929"/>
+    <w:basedOn w:val="879"/>
+    <w:link w:val="935"/>
     <w:uiPriority w:val="9"/>
     <w:pPr>
       <w:pBdr/>
@@ -38070,10 +37633,10 @@
       <w:color w:val="0f4761" w:themeColor="accent1" w:themeShade="BF"/>
     </w:rPr>
   </w:style>
-  <w:style w:type="character" w:styleId="880">
+  <w:style w:type="character" w:styleId="886">
     <w:name w:val="Heading 6 Char"/>
-    <w:basedOn w:val="873"/>
-    <w:link w:val="930"/>
+    <w:basedOn w:val="879"/>
+    <w:link w:val="936"/>
     <w:uiPriority w:val="9"/>
     <w:pPr>
       <w:pBdr/>
@@ -38087,10 +37650,10 @@
       <w:color w:val="595959" w:themeColor="text1" w:themeTint="A6"/>
     </w:rPr>
   </w:style>
-  <w:style w:type="character" w:styleId="881">
+  <w:style w:type="character" w:styleId="887">
     <w:name w:val="Heading 7 Char"/>
-    <w:basedOn w:val="873"/>
-    <w:link w:val="870"/>
+    <w:basedOn w:val="879"/>
+    <w:link w:val="876"/>
     <w:uiPriority w:val="9"/>
     <w:pPr>
       <w:pBdr/>
@@ -38102,10 +37665,10 @@
       <w:color w:val="595959" w:themeColor="text1" w:themeTint="A6"/>
     </w:rPr>
   </w:style>
-  <w:style w:type="character" w:styleId="882">
+  <w:style w:type="character" w:styleId="888">
     <w:name w:val="Heading 8 Char"/>
-    <w:basedOn w:val="873"/>
-    <w:link w:val="871"/>
+    <w:basedOn w:val="879"/>
+    <w:link w:val="877"/>
     <w:uiPriority w:val="9"/>
     <w:pPr>
       <w:pBdr/>
@@ -38119,10 +37682,10 @@
       <w:color w:val="272727" w:themeColor="text1" w:themeTint="D8"/>
     </w:rPr>
   </w:style>
-  <w:style w:type="character" w:styleId="883">
+  <w:style w:type="character" w:styleId="889">
     <w:name w:val="Heading 9 Char"/>
-    <w:basedOn w:val="873"/>
-    <w:link w:val="872"/>
+    <w:basedOn w:val="879"/>
+    <w:link w:val="878"/>
     <w:uiPriority w:val="9"/>
     <w:pPr>
       <w:pBdr/>
@@ -38136,10 +37699,10 @@
       <w:color w:val="272727" w:themeColor="text1" w:themeTint="D8"/>
     </w:rPr>
   </w:style>
-  <w:style w:type="character" w:styleId="884">
+  <w:style w:type="character" w:styleId="890">
     <w:name w:val="Title Char"/>
-    <w:basedOn w:val="873"/>
-    <w:link w:val="931"/>
+    <w:basedOn w:val="879"/>
+    <w:link w:val="937"/>
     <w:uiPriority w:val="10"/>
     <w:pPr>
       <w:pBdr/>
@@ -38153,10 +37716,10 @@
       <w:szCs w:val="56"/>
     </w:rPr>
   </w:style>
-  <w:style w:type="character" w:styleId="885">
+  <w:style w:type="character" w:styleId="891">
     <w:name w:val="Subtitle Char"/>
-    <w:basedOn w:val="873"/>
-    <w:link w:val="932"/>
+    <w:basedOn w:val="879"/>
+    <w:link w:val="938"/>
     <w:uiPriority w:val="11"/>
     <w:pPr>
       <w:pBdr/>
@@ -38170,11 +37733,11 @@
       <w:szCs w:val="28"/>
     </w:rPr>
   </w:style>
-  <w:style w:type="paragraph" w:styleId="886">
+  <w:style w:type="paragraph" w:styleId="892">
     <w:name w:val="Quote"/>
-    <w:basedOn w:val="923"/>
-    <w:next w:val="923"/>
-    <w:link w:val="887"/>
+    <w:basedOn w:val="929"/>
+    <w:next w:val="929"/>
+    <w:link w:val="893"/>
     <w:uiPriority w:val="29"/>
     <w:qFormat/>
     <w:pPr>
@@ -38189,10 +37752,10 @@
       <w:color w:val="404040" w:themeColor="text1" w:themeTint="BF"/>
     </w:rPr>
   </w:style>
-  <w:style w:type="character" w:styleId="887">
+  <w:style w:type="character" w:styleId="893">
     <w:name w:val="Quote Char"/>
-    <w:basedOn w:val="873"/>
-    <w:link w:val="886"/>
+    <w:basedOn w:val="879"/>
+    <w:link w:val="892"/>
     <w:uiPriority w:val="29"/>
     <w:pPr>
       <w:pBdr/>
@@ -38205,9 +37768,9 @@
       <w:color w:val="404040" w:themeColor="text1" w:themeTint="BF"/>
     </w:rPr>
   </w:style>
-  <w:style w:type="paragraph" w:styleId="888">
+  <w:style w:type="paragraph" w:styleId="894">
     <w:name w:val="List Paragraph"/>
-    <w:basedOn w:val="923"/>
+    <w:basedOn w:val="929"/>
     <w:uiPriority w:val="34"/>
     <w:qFormat/>
     <w:pPr>
@@ -38217,9 +37780,9 @@
       <w:contextualSpacing w:val="true"/>
     </w:pPr>
   </w:style>
-  <w:style w:type="character" w:styleId="889">
+  <w:style w:type="character" w:styleId="895">
     <w:name w:val="Intense Emphasis"/>
-    <w:basedOn w:val="873"/>
+    <w:basedOn w:val="879"/>
     <w:uiPriority w:val="21"/>
     <w:qFormat/>
     <w:pPr>
@@ -38233,11 +37796,11 @@
       <w:color w:val="0f4761" w:themeColor="accent1" w:themeShade="BF"/>
     </w:rPr>
   </w:style>
-  <w:style w:type="paragraph" w:styleId="890">
+  <w:style w:type="paragraph" w:styleId="896">
     <w:name w:val="Intense Quote"/>
-    <w:basedOn w:val="923"/>
-    <w:next w:val="923"/>
-    <w:link w:val="891"/>
+    <w:basedOn w:val="929"/>
+    <w:next w:val="929"/>
+    <w:link w:val="897"/>
     <w:uiPriority w:val="30"/>
     <w:qFormat/>
     <w:pPr>
@@ -38255,10 +37818,10 @@
       <w:color w:val="0f4761" w:themeColor="accent1" w:themeShade="BF"/>
     </w:rPr>
   </w:style>
-  <w:style w:type="character" w:styleId="891">
+  <w:style w:type="character" w:styleId="897">
     <w:name w:val="Intense Quote Char"/>
-    <w:basedOn w:val="873"/>
-    <w:link w:val="890"/>
+    <w:basedOn w:val="879"/>
+    <w:link w:val="896"/>
     <w:uiPriority w:val="30"/>
     <w:pPr>
       <w:pBdr/>
@@ -38271,9 +37834,9 @@
       <w:color w:val="0f4761" w:themeColor="accent1" w:themeShade="BF"/>
     </w:rPr>
   </w:style>
-  <w:style w:type="character" w:styleId="892">
+  <w:style w:type="character" w:styleId="898">
     <w:name w:val="Intense Reference"/>
-    <w:basedOn w:val="873"/>
+    <w:basedOn w:val="879"/>
     <w:uiPriority w:val="32"/>
     <w:qFormat/>
     <w:pPr>
@@ -38289,9 +37852,9 @@
       <w:spacing w:val="5"/>
     </w:rPr>
   </w:style>
-  <w:style w:type="paragraph" w:styleId="893">
+  <w:style w:type="paragraph" w:styleId="899">
     <w:name w:val="No Spacing"/>
-    <w:basedOn w:val="923"/>
+    <w:basedOn w:val="929"/>
     <w:uiPriority w:val="1"/>
     <w:qFormat/>
     <w:pPr>
@@ -38300,9 +37863,9 @@
       <w:ind/>
     </w:pPr>
   </w:style>
-  <w:style w:type="character" w:styleId="894">
+  <w:style w:type="character" w:styleId="900">
     <w:name w:val="Subtle Emphasis"/>
-    <w:basedOn w:val="873"/>
+    <w:basedOn w:val="879"/>
     <w:uiPriority w:val="19"/>
     <w:qFormat/>
     <w:pPr>
@@ -38316,9 +37879,9 @@
       <w:color w:val="404040" w:themeColor="text1" w:themeTint="BF"/>
     </w:rPr>
   </w:style>
-  <w:style w:type="character" w:styleId="895">
+  <w:style w:type="character" w:styleId="901">
     <w:name w:val="Emphasis"/>
-    <w:basedOn w:val="873"/>
+    <w:basedOn w:val="879"/>
     <w:uiPriority w:val="20"/>
     <w:qFormat/>
     <w:pPr>
@@ -38331,9 +37894,9 @@
       <w:iCs/>
     </w:rPr>
   </w:style>
-  <w:style w:type="character" w:styleId="896">
+  <w:style w:type="character" w:styleId="902">
     <w:name w:val="Strong"/>
-    <w:basedOn w:val="873"/>
+    <w:basedOn w:val="879"/>
     <w:uiPriority w:val="22"/>
     <w:qFormat/>
     <w:pPr>
@@ -38346,9 +37909,9 @@
       <w:bCs/>
     </w:rPr>
   </w:style>
-  <w:style w:type="character" w:styleId="897">
+  <w:style w:type="character" w:styleId="903">
     <w:name w:val="Subtle Reference"/>
-    <w:basedOn w:val="873"/>
+    <w:basedOn w:val="879"/>
     <w:uiPriority w:val="31"/>
     <w:qFormat/>
     <w:pPr>
@@ -38361,9 +37924,9 @@
       <w:color w:val="5a5a5a" w:themeColor="text1" w:themeTint="A5"/>
     </w:rPr>
   </w:style>
-  <w:style w:type="character" w:styleId="898">
+  <w:style w:type="character" w:styleId="904">
     <w:name w:val="Book Title"/>
-    <w:basedOn w:val="873"/>
+    <w:basedOn w:val="879"/>
     <w:uiPriority w:val="33"/>
     <w:qFormat/>
     <w:pPr>
@@ -38379,10 +37942,10 @@
       <w:spacing w:val="5"/>
     </w:rPr>
   </w:style>
-  <w:style w:type="paragraph" w:styleId="899">
+  <w:style w:type="paragraph" w:styleId="905">
     <w:name w:val="Header"/>
-    <w:basedOn w:val="923"/>
-    <w:link w:val="900"/>
+    <w:basedOn w:val="929"/>
+    <w:link w:val="906"/>
     <w:uiPriority w:val="99"/>
     <w:unhideWhenUsed/>
     <w:pPr>
@@ -38395,10 +37958,10 @@
       <w:ind/>
     </w:pPr>
   </w:style>
-  <w:style w:type="character" w:styleId="900">
+  <w:style w:type="character" w:styleId="906">
     <w:name w:val="Header Char"/>
-    <w:basedOn w:val="873"/>
-    <w:link w:val="899"/>
+    <w:basedOn w:val="879"/>
+    <w:link w:val="905"/>
     <w:uiPriority w:val="99"/>
     <w:pPr>
       <w:pBdr/>
@@ -38406,10 +37969,10 @@
       <w:ind/>
     </w:pPr>
   </w:style>
-  <w:style w:type="paragraph" w:styleId="901">
+  <w:style w:type="paragraph" w:styleId="907">
     <w:name w:val="Footer"/>
-    <w:basedOn w:val="923"/>
-    <w:link w:val="902"/>
+    <w:basedOn w:val="929"/>
+    <w:link w:val="908"/>
     <w:uiPriority w:val="99"/>
     <w:unhideWhenUsed/>
     <w:pPr>
@@ -38422,10 +37985,10 @@
       <w:ind/>
     </w:pPr>
   </w:style>
-  <w:style w:type="character" w:styleId="902">
+  <w:style w:type="character" w:styleId="908">
     <w:name w:val="Footer Char"/>
-    <w:basedOn w:val="873"/>
-    <w:link w:val="901"/>
+    <w:basedOn w:val="879"/>
+    <w:link w:val="907"/>
     <w:uiPriority w:val="99"/>
     <w:pPr>
       <w:pBdr/>
@@ -38433,10 +37996,10 @@
       <w:ind/>
     </w:pPr>
   </w:style>
-  <w:style w:type="paragraph" w:styleId="903">
+  <w:style w:type="paragraph" w:styleId="909">
     <w:name w:val="Caption"/>
-    <w:basedOn w:val="923"/>
-    <w:next w:val="923"/>
+    <w:basedOn w:val="929"/>
+    <w:next w:val="929"/>
     <w:uiPriority w:val="35"/>
     <w:unhideWhenUsed/>
     <w:qFormat/>
@@ -38453,10 +38016,10 @@
       <w:szCs w:val="18"/>
     </w:rPr>
   </w:style>
-  <w:style w:type="paragraph" w:styleId="904">
+  <w:style w:type="paragraph" w:styleId="910">
     <w:name w:val="footnote text"/>
-    <w:basedOn w:val="923"/>
-    <w:link w:val="905"/>
+    <w:basedOn w:val="929"/>
+    <w:link w:val="911"/>
     <w:uiPriority w:val="99"/>
     <w:semiHidden/>
     <w:unhideWhenUsed/>
@@ -38470,10 +38033,10 @@
       <w:szCs w:val="20"/>
     </w:rPr>
   </w:style>
-  <w:style w:type="character" w:styleId="905">
+  <w:style w:type="character" w:styleId="911">
     <w:name w:val="Footnote Text Char"/>
-    <w:basedOn w:val="873"/>
-    <w:link w:val="904"/>
+    <w:basedOn w:val="879"/>
+    <w:link w:val="910"/>
     <w:uiPriority w:val="99"/>
     <w:semiHidden/>
     <w:pPr>
@@ -38486,9 +38049,9 @@
       <w:szCs w:val="20"/>
     </w:rPr>
   </w:style>
-  <w:style w:type="character" w:styleId="906">
+  <w:style w:type="character" w:styleId="912">
     <w:name w:val="footnote reference"/>
-    <w:basedOn w:val="873"/>
+    <w:basedOn w:val="879"/>
     <w:uiPriority w:val="99"/>
     <w:semiHidden/>
     <w:unhideWhenUsed/>
@@ -38501,10 +38064,10 @@
       <w:vertAlign w:val="superscript"/>
     </w:rPr>
   </w:style>
-  <w:style w:type="paragraph" w:styleId="907">
+  <w:style w:type="paragraph" w:styleId="913">
     <w:name w:val="endnote text"/>
-    <w:basedOn w:val="923"/>
-    <w:link w:val="908"/>
+    <w:basedOn w:val="929"/>
+    <w:link w:val="914"/>
     <w:uiPriority w:val="99"/>
     <w:semiHidden/>
     <w:unhideWhenUsed/>
@@ -38518,10 +38081,10 @@
       <w:szCs w:val="20"/>
     </w:rPr>
   </w:style>
-  <w:style w:type="character" w:styleId="908">
+  <w:style w:type="character" w:styleId="914">
     <w:name w:val="Endnote Text Char"/>
-    <w:basedOn w:val="873"/>
-    <w:link w:val="907"/>
+    <w:basedOn w:val="879"/>
+    <w:link w:val="913"/>
     <w:uiPriority w:val="99"/>
     <w:semiHidden/>
     <w:pPr>
@@ -38534,9 +38097,9 @@
       <w:szCs w:val="20"/>
     </w:rPr>
   </w:style>
-  <w:style w:type="character" w:styleId="909">
+  <w:style w:type="character" w:styleId="915">
     <w:name w:val="endnote reference"/>
-    <w:basedOn w:val="873"/>
+    <w:basedOn w:val="879"/>
     <w:uiPriority w:val="99"/>
     <w:semiHidden/>
     <w:unhideWhenUsed/>
@@ -38549,9 +38112,9 @@
       <w:vertAlign w:val="superscript"/>
     </w:rPr>
   </w:style>
-  <w:style w:type="character" w:styleId="910">
+  <w:style w:type="character" w:styleId="916">
     <w:name w:val="Hyperlink"/>
-    <w:basedOn w:val="873"/>
+    <w:basedOn w:val="879"/>
     <w:uiPriority w:val="99"/>
     <w:unhideWhenUsed/>
     <w:pPr>
@@ -38564,9 +38127,9 @@
       <w:u w:val="single"/>
     </w:rPr>
   </w:style>
-  <w:style w:type="character" w:styleId="911">
+  <w:style w:type="character" w:styleId="917">
     <w:name w:val="FollowedHyperlink"/>
-    <w:basedOn w:val="873"/>
+    <w:basedOn w:val="879"/>
     <w:uiPriority w:val="99"/>
     <w:semiHidden/>
     <w:unhideWhenUsed/>
@@ -38580,10 +38143,10 @@
       <w:u w:val="single"/>
     </w:rPr>
   </w:style>
-  <w:style w:type="paragraph" w:styleId="912">
+  <w:style w:type="paragraph" w:styleId="918">
     <w:name w:val="toc 1"/>
-    <w:basedOn w:val="923"/>
-    <w:next w:val="923"/>
+    <w:basedOn w:val="929"/>
+    <w:next w:val="929"/>
     <w:uiPriority w:val="39"/>
     <w:unhideWhenUsed/>
     <w:pPr>
@@ -38592,10 +38155,10 @@
       <w:ind/>
     </w:pPr>
   </w:style>
-  <w:style w:type="paragraph" w:styleId="913">
+  <w:style w:type="paragraph" w:styleId="919">
     <w:name w:val="toc 2"/>
-    <w:basedOn w:val="923"/>
-    <w:next w:val="923"/>
+    <w:basedOn w:val="929"/>
+    <w:next w:val="929"/>
     <w:uiPriority w:val="39"/>
     <w:unhideWhenUsed/>
     <w:pPr>
@@ -38604,10 +38167,10 @@
       <w:ind w:left="220"/>
     </w:pPr>
   </w:style>
-  <w:style w:type="paragraph" w:styleId="914">
+  <w:style w:type="paragraph" w:styleId="920">
     <w:name w:val="toc 3"/>
-    <w:basedOn w:val="923"/>
-    <w:next w:val="923"/>
+    <w:basedOn w:val="929"/>
+    <w:next w:val="929"/>
     <w:uiPriority w:val="39"/>
     <w:unhideWhenUsed/>
     <w:pPr>
@@ -38616,10 +38179,10 @@
       <w:ind w:left="440"/>
     </w:pPr>
   </w:style>
-  <w:style w:type="paragraph" w:styleId="915">
+  <w:style w:type="paragraph" w:styleId="921">
     <w:name w:val="toc 4"/>
-    <w:basedOn w:val="923"/>
-    <w:next w:val="923"/>
+    <w:basedOn w:val="929"/>
+    <w:next w:val="929"/>
     <w:uiPriority w:val="39"/>
     <w:unhideWhenUsed/>
     <w:pPr>
@@ -38628,10 +38191,10 @@
       <w:ind w:left="660"/>
     </w:pPr>
   </w:style>
-  <w:style w:type="paragraph" w:styleId="916">
+  <w:style w:type="paragraph" w:styleId="922">
     <w:name w:val="toc 5"/>
-    <w:basedOn w:val="923"/>
-    <w:next w:val="923"/>
+    <w:basedOn w:val="929"/>
+    <w:next w:val="929"/>
     <w:uiPriority w:val="39"/>
     <w:unhideWhenUsed/>
     <w:pPr>
@@ -38640,10 +38203,10 @@
       <w:ind w:left="880"/>
     </w:pPr>
   </w:style>
-  <w:style w:type="paragraph" w:styleId="917">
+  <w:style w:type="paragraph" w:styleId="923">
     <w:name w:val="toc 6"/>
-    <w:basedOn w:val="923"/>
-    <w:next w:val="923"/>
+    <w:basedOn w:val="929"/>
+    <w:next w:val="929"/>
     <w:uiPriority w:val="39"/>
     <w:unhideWhenUsed/>
     <w:pPr>
@@ -38652,10 +38215,10 @@
       <w:ind w:left="1100"/>
     </w:pPr>
   </w:style>
-  <w:style w:type="paragraph" w:styleId="918">
+  <w:style w:type="paragraph" w:styleId="924">
     <w:name w:val="toc 7"/>
-    <w:basedOn w:val="923"/>
-    <w:next w:val="923"/>
+    <w:basedOn w:val="929"/>
+    <w:next w:val="929"/>
     <w:uiPriority w:val="39"/>
     <w:unhideWhenUsed/>
     <w:pPr>
@@ -38664,10 +38227,10 @@
       <w:ind w:left="1320"/>
     </w:pPr>
   </w:style>
-  <w:style w:type="paragraph" w:styleId="919">
+  <w:style w:type="paragraph" w:styleId="925">
     <w:name w:val="toc 8"/>
-    <w:basedOn w:val="923"/>
-    <w:next w:val="923"/>
+    <w:basedOn w:val="929"/>
+    <w:next w:val="929"/>
     <w:uiPriority w:val="39"/>
     <w:unhideWhenUsed/>
     <w:pPr>
@@ -38676,10 +38239,10 @@
       <w:ind w:left="1540"/>
     </w:pPr>
   </w:style>
-  <w:style w:type="paragraph" w:styleId="920">
+  <w:style w:type="paragraph" w:styleId="926">
     <w:name w:val="toc 9"/>
-    <w:basedOn w:val="923"/>
-    <w:next w:val="923"/>
+    <w:basedOn w:val="929"/>
+    <w:next w:val="929"/>
     <w:uiPriority w:val="39"/>
     <w:unhideWhenUsed/>
     <w:pPr>
@@ -38688,7 +38251,7 @@
       <w:ind w:left="1760"/>
     </w:pPr>
   </w:style>
-  <w:style w:type="paragraph" w:styleId="921">
+  <w:style w:type="paragraph" w:styleId="927">
     <w:name w:val="TOC Heading"/>
     <w:uiPriority w:val="39"/>
     <w:unhideWhenUsed/>
@@ -38698,10 +38261,10 @@
       <w:ind/>
     </w:pPr>
   </w:style>
-  <w:style w:type="paragraph" w:styleId="922">
+  <w:style w:type="paragraph" w:styleId="928">
     <w:name w:val="table of figures"/>
-    <w:basedOn w:val="923"/>
-    <w:next w:val="923"/>
+    <w:basedOn w:val="929"/>
+    <w:next w:val="929"/>
     <w:uiPriority w:val="99"/>
     <w:unhideWhenUsed/>
     <w:pPr>
@@ -38710,7 +38273,7 @@
       <w:ind/>
     </w:pPr>
   </w:style>
-  <w:style w:type="paragraph" w:styleId="923" w:default="1">
+  <w:style w:type="paragraph" w:styleId="929" w:default="1">
     <w:name w:val="Normal"/>
     <w:pPr>
       <w:keepNext w:val="false"/>
@@ -38729,7 +38292,7 @@
       <w:sz w:val="24"/>
     </w:rPr>
   </w:style>
-  <w:style w:type="table" w:styleId="924">
+  <w:style w:type="table" w:styleId="930">
     <w:name w:val="Table Normal"/>
     <w:pPr>
       <w:pBdr/>
@@ -38912,10 +38475,10 @@
       </w:tcPr>
     </w:tblStylePr>
   </w:style>
-  <w:style w:type="paragraph" w:styleId="925">
+  <w:style w:type="paragraph" w:styleId="931">
     <w:name w:val="Heading 1"/>
-    <w:basedOn w:val="923"/>
-    <w:next w:val="923"/>
+    <w:basedOn w:val="929"/>
+    <w:next w:val="929"/>
     <w:pPr>
       <w:keepNext w:val="true"/>
       <w:keepLines w:val="true"/>
@@ -38929,10 +38492,10 @@
       <w:szCs w:val="40"/>
     </w:rPr>
   </w:style>
-  <w:style w:type="paragraph" w:styleId="926">
+  <w:style w:type="paragraph" w:styleId="932">
     <w:name w:val="Heading 2"/>
-    <w:basedOn w:val="923"/>
-    <w:next w:val="923"/>
+    <w:basedOn w:val="929"/>
+    <w:next w:val="929"/>
     <w:pPr>
       <w:keepNext w:val="true"/>
       <w:keepLines w:val="true"/>
@@ -38947,10 +38510,10 @@
       <w:szCs w:val="32"/>
     </w:rPr>
   </w:style>
-  <w:style w:type="paragraph" w:styleId="927">
+  <w:style w:type="paragraph" w:styleId="933">
     <w:name w:val="Heading 3"/>
-    <w:basedOn w:val="923"/>
-    <w:next w:val="923"/>
+    <w:basedOn w:val="929"/>
+    <w:next w:val="929"/>
     <w:pPr>
       <w:keepNext w:val="true"/>
       <w:keepLines w:val="true"/>
@@ -38966,10 +38529,10 @@
       <w:szCs w:val="28"/>
     </w:rPr>
   </w:style>
-  <w:style w:type="paragraph" w:styleId="928">
+  <w:style w:type="paragraph" w:styleId="934">
     <w:name w:val="Heading 4"/>
-    <w:basedOn w:val="923"/>
-    <w:next w:val="923"/>
+    <w:basedOn w:val="929"/>
+    <w:next w:val="929"/>
     <w:pPr>
       <w:keepNext w:val="true"/>
       <w:keepLines w:val="true"/>
@@ -38984,10 +38547,10 @@
       <w:szCs w:val="24"/>
     </w:rPr>
   </w:style>
-  <w:style w:type="paragraph" w:styleId="929">
+  <w:style w:type="paragraph" w:styleId="935">
     <w:name w:val="Heading 5"/>
-    <w:basedOn w:val="923"/>
-    <w:next w:val="923"/>
+    <w:basedOn w:val="929"/>
+    <w:next w:val="929"/>
     <w:pPr>
       <w:keepNext w:val="true"/>
       <w:keepLines w:val="true"/>
@@ -39002,10 +38565,10 @@
       <w:szCs w:val="22"/>
     </w:rPr>
   </w:style>
-  <w:style w:type="paragraph" w:styleId="930">
+  <w:style w:type="paragraph" w:styleId="936">
     <w:name w:val="Heading 6"/>
-    <w:basedOn w:val="923"/>
-    <w:next w:val="923"/>
+    <w:basedOn w:val="929"/>
+    <w:next w:val="929"/>
     <w:pPr>
       <w:keepNext w:val="true"/>
       <w:keepLines w:val="true"/>
@@ -39021,10 +38584,10 @@
       <w:szCs w:val="22"/>
     </w:rPr>
   </w:style>
-  <w:style w:type="paragraph" w:styleId="931">
+  <w:style w:type="paragraph" w:styleId="937">
     <w:name w:val="Title"/>
-    <w:basedOn w:val="923"/>
-    <w:next w:val="923"/>
+    <w:basedOn w:val="929"/>
+    <w:next w:val="929"/>
     <w:pPr>
       <w:keepNext w:val="true"/>
       <w:keepLines w:val="true"/>
@@ -39038,10 +38601,10 @@
       <w:szCs w:val="52"/>
     </w:rPr>
   </w:style>
-  <w:style w:type="paragraph" w:styleId="932">
+  <w:style w:type="paragraph" w:styleId="938">
     <w:name w:val="Subtitle"/>
-    <w:basedOn w:val="923"/>
-    <w:next w:val="923"/>
+    <w:basedOn w:val="929"/>
+    <w:next w:val="929"/>
     <w:pPr>
       <w:keepNext w:val="true"/>
       <w:keepLines w:val="true"/>

</xml_diff>

<commit_message>
add project report Francesco Lucarelli.pdf and update .docx
</commit_message>
<xml_diff>
--- a/docs/project report Francesco Lucarelli.docx
+++ b/docs/project report Francesco Lucarelli.docx
@@ -217,7 +217,7 @@
           <w:rtl w:val="0"/>
           <w:lang w:val="it-IT"/>
         </w:rPr>
-        <w:t xml:space="preserve">15/06/25</w:t>
+        <w:t xml:space="preserve">14/06/25</w:t>
       </w:r>
       <w:r>
         <w:rPr>
@@ -384,6 +384,7 @@
         <w:rPr>
           <w:sz w:val="28"/>
           <w:szCs w:val="28"/>
+          <w:highlight w:val="none"/>
         </w:rPr>
       </w:r>
       <w:r>
@@ -418,8 +419,6 @@
         <w:rPr>
           <w:sz w:val="28"/>
           <w:szCs w:val="28"/>
-          <w:highlight w:val="none"/>
-          <w:rtl w:val="0"/>
         </w:rPr>
       </w:r>
       <w:r>
@@ -848,6 +847,7 @@
         <w:rPr>
           <w:sz w:val="28"/>
           <w:szCs w:val="28"/>
+          <w:lang w:val="it-IT"/>
         </w:rPr>
       </w:r>
       <w:r>
@@ -3363,7 +3363,7 @@
     <w:p>
       <w:pPr>
         <w:pBdr/>
-        <w:shd w:val="nil"/>
+        <w:shd w:val="nil" w:color="auto"/>
         <w:spacing/>
         <w:ind/>
         <w:rPr>
@@ -3384,7 +3384,11 @@
           <w:rtl w:val="0"/>
         </w:rPr>
       </w:r>
-      <w:r/>
+      <w:r>
+        <w:rPr>
+          <w14:ligatures w14:val="none"/>
+        </w:rPr>
+      </w:r>
     </w:p>
     <w:p>
       <w:pPr>
@@ -3421,7 +3425,7 @@
     <w:p>
       <w:pPr>
         <w:pBdr/>
-        <w:shd w:val="nil"/>
+        <w:shd w:val="nil" w:color="auto"/>
         <w:spacing/>
         <w:ind/>
         <w:rPr>
@@ -3439,7 +3443,11 @@
           <w:rtl w:val="0"/>
         </w:rPr>
       </w:r>
-      <w:r/>
+      <w:r>
+        <w:rPr>
+          <w14:ligatures w14:val="none"/>
+        </w:rPr>
+      </w:r>
     </w:p>
     <w:p>
       <w:pPr>
@@ -3476,7 +3484,7 @@
     <w:p>
       <w:pPr>
         <w:pBdr/>
-        <w:shd w:val="nil"/>
+        <w:shd w:val="nil" w:color="auto"/>
         <w:spacing/>
         <w:ind/>
         <w:rPr>
@@ -3490,7 +3498,11 @@
         </w:rPr>
         <w:t xml:space="preserve">Si impedisce che le variabili di stato delle varie classi possano essere modificate, in maniera incontrollata da codice esterno alla classe. In particolare i metodi setter sono stati resi disponibili solo se strettamente necessario.</w:t>
       </w:r>
-      <w:r/>
+      <w:r>
+        <w:rPr>
+          <w14:ligatures w14:val="none"/>
+        </w:rPr>
+      </w:r>
     </w:p>
     <w:p>
       <w:pPr>
@@ -3598,7 +3610,7 @@
     <w:p>
       <w:pPr>
         <w:pBdr/>
-        <w:shd w:val="nil"/>
+        <w:shd w:val="nil" w:color="auto"/>
         <w:spacing/>
         <w:ind/>
         <w:rPr>
@@ -3653,7 +3665,11 @@
           <w:lang w:val="it-IT"/>
         </w:rPr>
       </w:r>
-      <w:r/>
+      <w:r>
+        <w:rPr>
+          <w14:ligatures w14:val="none"/>
+        </w:rPr>
+      </w:r>
     </w:p>
     <w:p>
       <w:pPr>
@@ -3802,7 +3818,7 @@
     <w:p>
       <w:pPr>
         <w:pBdr/>
-        <w:shd w:val="nil"/>
+        <w:shd w:val="nil" w:color="auto"/>
         <w:spacing/>
         <w:ind/>
         <w:rPr>
@@ -3879,7 +3895,11 @@
           <w:rtl w:val="0"/>
         </w:rPr>
       </w:r>
-      <w:r/>
+      <w:r>
+        <w:rPr>
+          <w14:ligatures w14:val="none"/>
+        </w:rPr>
+      </w:r>
     </w:p>
     <w:p>
       <w:pPr>
@@ -3972,7 +3992,7 @@
     <w:p>
       <w:pPr>
         <w:pBdr/>
-        <w:shd w:val="nil"/>
+        <w:shd w:val="nil" w:color="auto"/>
         <w:spacing/>
         <w:ind/>
         <w:rPr>
@@ -4019,7 +4039,11 @@
         </w:rPr>
         <w:t xml:space="preserve">.</w:t>
       </w:r>
-      <w:r/>
+      <w:r>
+        <w:rPr>
+          <w14:ligatures w14:val="none"/>
+        </w:rPr>
+      </w:r>
     </w:p>
     <w:p>
       <w:pPr>
@@ -4056,7 +4080,7 @@
     <w:p>
       <w:pPr>
         <w:pBdr/>
-        <w:shd w:val="nil"/>
+        <w:shd w:val="nil" w:color="auto"/>
         <w:spacing/>
         <w:ind/>
         <w:rPr>
@@ -4077,7 +4101,11 @@
         </w:rPr>
         <w:t xml:space="preserve">c è possibile avere un’idea della struttura delle classi di progetto e dei loro scopi di funzionamento. Per ogni metodo è descritto lo scopo, nel vari punti del codice ove si è ritenuto sottolineare il funzionamento sono stati aggiunti commenti sulla riga.</w:t>
       </w:r>
-      <w:r/>
+      <w:r>
+        <w:rPr>
+          <w14:ligatures w14:val="none"/>
+        </w:rPr>
+      </w:r>
     </w:p>
     <w:p>
       <w:pPr>
@@ -4170,7 +4198,7 @@
     <w:p>
       <w:pPr>
         <w:pBdr/>
-        <w:shd w:val="nil"/>
+        <w:shd w:val="nil" w:color="auto"/>
         <w:spacing/>
         <w:ind/>
         <w:rPr>
@@ -4188,7 +4216,11 @@
           <w:rtl w:val="0"/>
         </w:rPr>
       </w:r>
-      <w:r/>
+      <w:r>
+        <w:rPr>
+          <w14:ligatures w14:val="none"/>
+        </w:rPr>
+      </w:r>
     </w:p>
     <w:p>
       <w:pPr>
@@ -4225,7 +4257,7 @@
     <w:p>
       <w:pPr>
         <w:pBdr/>
-        <w:shd w:val="nil"/>
+        <w:shd w:val="nil" w:color="auto"/>
         <w:spacing/>
         <w:ind/>
         <w:rPr>
@@ -4253,7 +4285,11 @@
         </w:rPr>
         <w:t xml:space="preserve">ei println in console del contenuti di variabili per verificare in modo immediato se assumevano valori conformi al corretto funzionamento (per migliore leggibilità questi print sono stati poi tolti, man mano che ci si accertava del corretto funzionamento).</w:t>
       </w:r>
-      <w:r/>
+      <w:r>
+        <w:rPr>
+          <w14:ligatures w14:val="none"/>
+        </w:rPr>
+      </w:r>
     </w:p>
     <w:p>
       <w:pPr>
@@ -4295,6 +4331,15 @@
           <w:szCs w:val="30"/>
           <w:highlight w:val="none"/>
           <w:rtl w:val="0"/>
+        </w:rPr>
+      </w:r>
+      <w:r>
+        <w:rPr>
+          <w:b/>
+          <w:bCs/>
+          <w:color w:val="1b1c1d"/>
+          <w:sz w:val="30"/>
+          <w:szCs w:val="30"/>
         </w:rPr>
       </w:r>
     </w:p>
@@ -4398,7 +4443,13 @@
         <w:rPr>
           <w:lang w:val="it-IT"/>
         </w:rPr>
-        <w:t xml:space="preserve">s, che considerata la sua notevole dimensione mi ha costretto a rivederne la rappresentazione risolvendo il problema con l’utilizzo della classe Map, anziché di una classica ArrayList. Anche lo sviluppo dell’interfaccia grafica ha avuto diversi momenti di revis</w:t>
+        <w:t xml:space="preserve">s, ch</w:t>
+      </w:r>
+      <w:r>
+        <w:rPr>
+          <w:lang w:val="it-IT"/>
+        </w:rPr>
+        <w:t xml:space="preserve">e considerata la sua notevole dimensione mi ha costretto a rivederne la rappresentazione risolvendo il problema con l’utilizzo della classe Map, anziché di una classica ArrayList. Anche lo sviluppo dell’interfaccia grafica ha avuto diversi momenti di revis</w:t>
       </w:r>
       <w:r>
         <w:rPr>

</xml_diff>